<commit_message>
Changed pdf \& docx resume
</commit_message>
<xml_diff>
--- a/public/resumes/resume-one-page.docx
+++ b/public/resumes/resume-one-page.docx
@@ -5,7 +5,7 @@
     <w:p>
       <w:pPr>
         <w:spacing w:after="120"/>
-        <w:ind w:left="-425"/>
+        <w:ind w:left="-142"/>
         <w:rPr>
           <w:rFonts w:ascii="Raleway Black" w:hAnsi="Raleway Black"/>
           <w:b/>
@@ -28,7 +28,6 @@
     <w:p>
       <w:pPr>
         <w:ind w:left="-142"/>
-        <w:jc w:val="both"/>
         <w:rPr>
           <w:rFonts w:ascii="Raleway Medium" w:hAnsi="Raleway Medium"/>
           <w:sz w:val="21"/>
@@ -36,17 +35,16 @@
           <w:lang w:val="en-US"/>
         </w:rPr>
       </w:pPr>
-      <w:hyperlink r:id="rId5" w:history="1">
+      <w:hyperlink r:id="rId6" w:history="1">
         <w:r>
           <w:rPr>
             <w:rStyle w:val="Hyperlink"/>
             <w:rFonts w:ascii="Raleway Medium" w:hAnsi="Raleway Medium"/>
-            <w:color w:val="EF4836"/>
             <w:sz w:val="21"/>
             <w:szCs w:val="22"/>
             <w:lang w:val="en-US"/>
           </w:rPr>
-          <w:t>http://www.georgejose.com</w:t>
+          <w:t>https://www.georgejose.com</w:t>
         </w:r>
       </w:hyperlink>
       <w:r>
@@ -59,7 +57,7 @@
         </w:rPr>
         <w:t xml:space="preserve">  |  </w:t>
       </w:r>
-      <w:hyperlink r:id="rId6" w:history="1">
+      <w:hyperlink r:id="rId7" w:history="1">
         <w:r>
           <w:rPr>
             <w:rStyle w:val="Hyperlink"/>
@@ -93,7 +91,7 @@
         </w:rPr>
         <w:t xml:space="preserve"> |  </w:t>
       </w:r>
-      <w:hyperlink r:id="rId7" w:history="1">
+      <w:hyperlink r:id="rId8" w:history="1">
         <w:r>
           <w:rPr>
             <w:rStyle w:val="Hyperlink"/>
@@ -118,7 +116,7 @@
         </w:rPr>
         <w:sectPr>
           <w:pgSz w:w="12240" w:h="15840"/>
-          <w:pgMar w:top="698" w:right="1440" w:bottom="1440" w:left="1014" w:header="708" w:footer="708" w:gutter="0"/>
+          <w:pgMar w:top="796" w:right="1440" w:bottom="1440" w:left="872" w:header="708" w:footer="708" w:gutter="0"/>
           <w:cols w:space="708"/>
           <w:docGrid w:linePitch="360"/>
         </w:sectPr>
@@ -130,16 +128,16 @@
           <w:szCs w:val="22"/>
           <w:lang w:val="en-US"/>
         </w:rPr>
-        <w:t>Tec</w:t>
-      </w:r>
-      <w:r>
-        <w:rPr>
-          <w:rFonts w:ascii="Raleway Medium" w:hAnsi="Raleway Medium"/>
-          <w:sz w:val="22"/>
-          <w:szCs w:val="22"/>
-          <w:lang w:val="en-US"/>
-        </w:rPr>
-        <w:t>hnology Consulting, Deloitte. ‘</w:t>
+        <w:t>Full - Stack Tech Consultant |</w:t>
+      </w:r>
+      <w:r>
+        <w:rPr>
+          <w:rFonts w:ascii="Raleway Medium" w:hAnsi="Raleway Medium"/>
+          <w:sz w:val="22"/>
+          <w:szCs w:val="22"/>
+          <w:lang w:val="en-US"/>
+        </w:rPr>
+        <w:t xml:space="preserve"> ‘</w:t>
       </w:r>
       <w:r>
         <w:rPr>
@@ -166,16 +164,7 @@
           <w:szCs w:val="22"/>
           <w:lang w:val="en-US"/>
         </w:rPr>
-        <w:t xml:space="preserve">Waterloo Mechatronics Engineering </w:t>
-      </w:r>
-      <w:r>
-        <w:rPr>
-          <w:rFonts w:ascii="Raleway Medium" w:hAnsi="Raleway Medium"/>
-          <w:sz w:val="22"/>
-          <w:szCs w:val="22"/>
-          <w:lang w:val="en-US"/>
-        </w:rPr>
-        <w:t>Graduate</w:t>
+        <w:t>Waterloo Mechatronics Engineering</w:t>
       </w:r>
     </w:p>
     <w:p>
@@ -226,7 +215,7 @@
           <w:szCs w:val="22"/>
           <w:lang w:val="en-US"/>
         </w:rPr>
-        <w:t>Deloitte</w:t>
+        <w:t xml:space="preserve">Deloitte, </w:t>
       </w:r>
       <w:r>
         <w:rPr>
@@ -236,84 +225,78 @@
           <w:szCs w:val="22"/>
           <w:lang w:val="en-US"/>
         </w:rPr>
+        <w:t>Consultant</w:t>
+      </w:r>
+      <w:r>
+        <w:rPr>
+          <w:rFonts w:ascii="Raleway Medium" w:hAnsi="Raleway Medium"/>
+          <w:sz w:val="22"/>
+          <w:szCs w:val="22"/>
+          <w:lang w:val="en-US"/>
+        </w:rPr>
         <w:t xml:space="preserve">, </w:t>
       </w:r>
       <w:r>
         <w:rPr>
-          <w:rFonts w:ascii="Raleway" w:hAnsi="Raleway"/>
+          <w:rFonts w:ascii="Raleway Medium" w:hAnsi="Raleway Medium"/>
+          <w:i/>
+          <w:sz w:val="22"/>
+          <w:szCs w:val="22"/>
+          <w:lang w:val="en-US"/>
+        </w:rPr>
+        <w:t>‘16</w:t>
+      </w:r>
+      <w:r>
+        <w:rPr>
+          <w:rFonts w:ascii="Raleway Medium" w:hAnsi="Raleway Medium"/>
+          <w:i/>
+          <w:sz w:val="22"/>
+          <w:szCs w:val="22"/>
+          <w:lang w:val="en-US"/>
+        </w:rPr>
+        <w:t xml:space="preserve"> – </w:t>
+      </w:r>
+      <w:r>
+        <w:rPr>
+          <w:rFonts w:ascii="Raleway Medium" w:hAnsi="Raleway Medium"/>
+          <w:i/>
+          <w:sz w:val="22"/>
+          <w:szCs w:val="22"/>
+          <w:lang w:val="en-US"/>
+        </w:rPr>
+        <w:t>present</w:t>
+      </w:r>
+    </w:p>
+    <w:p>
+      <w:pPr>
+        <w:pStyle w:val="ListParagraph"/>
+        <w:spacing w:before="60"/>
+        <w:ind w:left="0"/>
+        <w:rPr>
+          <w:rFonts w:ascii="Raleway Medium" w:hAnsi="Raleway Medium"/>
           <w:b/>
           <w:sz w:val="22"/>
           <w:szCs w:val="22"/>
           <w:lang w:val="en-US"/>
         </w:rPr>
-        <w:t>Technology Consulting</w:t>
-      </w:r>
-      <w:r>
-        <w:rPr>
-          <w:rFonts w:ascii="Raleway Medium" w:hAnsi="Raleway Medium"/>
-          <w:sz w:val="22"/>
-          <w:szCs w:val="22"/>
-          <w:lang w:val="en-US"/>
-        </w:rPr>
-        <w:t xml:space="preserve">, </w:t>
-      </w:r>
-      <w:r>
-        <w:rPr>
-          <w:rFonts w:ascii="Raleway Medium" w:hAnsi="Raleway Medium"/>
-          <w:i/>
-          <w:sz w:val="22"/>
-          <w:szCs w:val="22"/>
-          <w:lang w:val="en-US"/>
-        </w:rPr>
-        <w:t>Jan ’15 – Present</w:t>
-      </w:r>
-    </w:p>
-    <w:p>
-      <w:pPr>
-        <w:pStyle w:val="ListParagraph"/>
-        <w:numPr>
-          <w:ilvl w:val="0"/>
-          <w:numId w:val="2"/>
-        </w:numPr>
-        <w:ind w:left="0" w:hanging="218"/>
+      </w:pPr>
+      <w:r>
         <w:rPr>
           <w:rFonts w:ascii="Raleway Medium" w:hAnsi="Raleway Medium"/>
           <w:b/>
           <w:sz w:val="22"/>
           <w:szCs w:val="22"/>
-          <w:u w:val="single"/>
-          <w:lang w:val="en-US"/>
-        </w:rPr>
-      </w:pPr>
+          <w:lang w:val="en-US"/>
+        </w:rPr>
+        <w:t xml:space="preserve">Leading Canadian Retailer Loyalty Program Revamp </w:t>
+      </w:r>
       <w:r>
         <w:rPr>
           <w:rFonts w:ascii="Raleway Medium" w:hAnsi="Raleway Medium"/>
           <w:b/>
-          <w:sz w:val="22"/>
-          <w:szCs w:val="22"/>
-          <w:u w:val="single"/>
-          <w:lang w:val="en-US"/>
-        </w:rPr>
-        <w:t>Leading P&amp;C</w:t>
-      </w:r>
-      <w:r>
-        <w:rPr>
-          <w:rFonts w:ascii="Raleway Medium" w:hAnsi="Raleway Medium"/>
-          <w:b/>
-          <w:sz w:val="22"/>
-          <w:szCs w:val="22"/>
-          <w:u w:val="single"/>
-          <w:lang w:val="en-US"/>
-        </w:rPr>
-        <w:t xml:space="preserve"> Insurance Client </w:t>
-      </w:r>
-      <w:r>
-        <w:rPr>
-          <w:rFonts w:ascii="Raleway Medium" w:hAnsi="Raleway Medium"/>
-          <w:b/>
-          <w:sz w:val="22"/>
-          <w:szCs w:val="22"/>
-          <w:u w:val="single"/>
+          <w:i/>
+          <w:sz w:val="22"/>
+          <w:szCs w:val="22"/>
           <w:lang w:val="en-US"/>
         </w:rPr>
         <w:t>(current)</w:t>
@@ -331,56 +314,150 @@
           <w:rFonts w:ascii="Raleway Medium" w:hAnsi="Raleway Medium"/>
           <w:sz w:val="22"/>
           <w:szCs w:val="22"/>
-          <w:u w:val="single"/>
-          <w:lang w:val="en-US"/>
-        </w:rPr>
-      </w:pPr>
-      <w:r>
-        <w:rPr>
-          <w:rFonts w:ascii="Raleway Medium" w:hAnsi="Raleway Medium"/>
-          <w:sz w:val="22"/>
-          <w:szCs w:val="22"/>
-          <w:lang w:val="en-US"/>
-        </w:rPr>
-        <w:t>Enterprise</w:t>
-      </w:r>
-      <w:r>
-        <w:rPr>
-          <w:rFonts w:ascii="Raleway Medium" w:hAnsi="Raleway Medium"/>
-          <w:sz w:val="22"/>
-          <w:szCs w:val="22"/>
-          <w:lang w:val="en-US"/>
-        </w:rPr>
-        <w:t xml:space="preserve"> Architect on a digital transformation project</w:t>
-      </w:r>
-    </w:p>
-    <w:p>
-      <w:pPr>
-        <w:pStyle w:val="ListParagraph"/>
-        <w:numPr>
-          <w:ilvl w:val="0"/>
-          <w:numId w:val="2"/>
-        </w:numPr>
-        <w:ind w:left="0" w:hanging="218"/>
-        <w:rPr>
-          <w:rFonts w:ascii="Raleway Medium" w:hAnsi="Raleway Medium"/>
+          <w:lang w:val="en-US"/>
+        </w:rPr>
+      </w:pPr>
+      <w:r>
+        <w:rPr>
+          <w:rFonts w:ascii="Raleway Medium" w:hAnsi="Raleway Medium"/>
+          <w:sz w:val="22"/>
+          <w:szCs w:val="22"/>
+          <w:lang w:val="en-US"/>
+        </w:rPr>
+        <w:t>Front end solution engineer – JS (ES6, React, Redux</w:t>
+      </w:r>
+      <w:r>
+        <w:rPr>
+          <w:rFonts w:ascii="Raleway Medium" w:hAnsi="Raleway Medium"/>
+          <w:sz w:val="22"/>
+          <w:szCs w:val="22"/>
+          <w:lang w:val="en-US"/>
+        </w:rPr>
+        <w:t>, Express</w:t>
+      </w:r>
+      <w:r>
+        <w:rPr>
+          <w:rFonts w:ascii="Raleway Medium" w:hAnsi="Raleway Medium"/>
+          <w:sz w:val="22"/>
+          <w:szCs w:val="22"/>
+          <w:lang w:val="en-US"/>
+        </w:rPr>
+        <w:t xml:space="preserve">) </w:t>
+      </w:r>
+    </w:p>
+    <w:p>
+      <w:pPr>
+        <w:spacing w:before="120"/>
+        <w:ind w:left="-284"/>
+        <w:rPr>
+          <w:rFonts w:ascii="Raleway Medium" w:hAnsi="Raleway Medium"/>
+          <w:i/>
+          <w:sz w:val="22"/>
+          <w:szCs w:val="22"/>
+          <w:lang w:val="en-US"/>
+        </w:rPr>
+      </w:pPr>
+      <w:r>
+        <w:rPr>
+          <w:rFonts w:ascii="Raleway" w:hAnsi="Raleway"/>
           <w:b/>
           <w:sz w:val="22"/>
           <w:szCs w:val="22"/>
-          <w:u w:val="single"/>
-          <w:lang w:val="en-US"/>
-        </w:rPr>
-      </w:pPr>
-      <w:r>
-        <w:rPr>
-          <w:rFonts w:ascii="Raleway Medium" w:hAnsi="Raleway Medium"/>
+          <w:lang w:val="en-US"/>
+        </w:rPr>
+        <w:t xml:space="preserve">Deloitte, </w:t>
+      </w:r>
+      <w:r>
+        <w:rPr>
+          <w:rFonts w:ascii="Raleway" w:hAnsi="Raleway"/>
           <w:b/>
           <w:sz w:val="22"/>
           <w:szCs w:val="22"/>
-          <w:u w:val="single"/>
-          <w:lang w:val="en-US"/>
-        </w:rPr>
-        <w:t>MEAN PoC</w:t>
+          <w:lang w:val="en-US"/>
+        </w:rPr>
+        <w:t>Business Technology Analyst</w:t>
+      </w:r>
+      <w:r>
+        <w:rPr>
+          <w:rFonts w:ascii="Raleway Medium" w:hAnsi="Raleway Medium"/>
+          <w:sz w:val="22"/>
+          <w:szCs w:val="22"/>
+          <w:lang w:val="en-US"/>
+        </w:rPr>
+        <w:t>,</w:t>
+      </w:r>
+      <w:r>
+        <w:rPr>
+          <w:rFonts w:ascii="Raleway Medium" w:hAnsi="Raleway Medium"/>
+          <w:sz w:val="22"/>
+          <w:szCs w:val="22"/>
+          <w:lang w:val="en-US"/>
+        </w:rPr>
+        <w:t xml:space="preserve"> </w:t>
+      </w:r>
+      <w:r>
+        <w:rPr>
+          <w:rFonts w:ascii="Raleway Medium" w:hAnsi="Raleway Medium"/>
+          <w:i/>
+          <w:sz w:val="22"/>
+          <w:szCs w:val="22"/>
+          <w:lang w:val="en-US"/>
+        </w:rPr>
+        <w:t xml:space="preserve">Jan ’15 </w:t>
+      </w:r>
+      <w:r>
+        <w:rPr>
+          <w:rFonts w:ascii="Raleway Medium" w:hAnsi="Raleway Medium"/>
+          <w:i/>
+          <w:sz w:val="22"/>
+          <w:szCs w:val="22"/>
+          <w:lang w:val="en-US"/>
+        </w:rPr>
+        <w:t>– ‘</w:t>
+      </w:r>
+      <w:r>
+        <w:rPr>
+          <w:rFonts w:ascii="Raleway Medium" w:hAnsi="Raleway Medium"/>
+          <w:i/>
+          <w:sz w:val="22"/>
+          <w:szCs w:val="22"/>
+          <w:lang w:val="en-US"/>
+        </w:rPr>
+        <w:t>16</w:t>
+      </w:r>
+    </w:p>
+    <w:p>
+      <w:pPr>
+        <w:pStyle w:val="ListParagraph"/>
+        <w:spacing w:before="60"/>
+        <w:ind w:left="0"/>
+        <w:rPr>
+          <w:rFonts w:ascii="Raleway Medium" w:hAnsi="Raleway Medium"/>
+          <w:b/>
+          <w:sz w:val="22"/>
+          <w:szCs w:val="22"/>
+          <w:lang w:val="en-US"/>
+        </w:rPr>
+      </w:pPr>
+      <w:r>
+        <w:rPr>
+          <w:rFonts w:ascii="Raleway Medium" w:hAnsi="Raleway Medium"/>
+          <w:b/>
+          <w:sz w:val="22"/>
+          <w:szCs w:val="22"/>
+          <w:lang w:val="en-US"/>
+        </w:rPr>
+        <w:t>Leading P&amp;C</w:t>
+      </w:r>
+      <w:r>
+        <w:rPr>
+          <w:rFonts w:ascii="Raleway Medium" w:hAnsi="Raleway Medium"/>
+          <w:b/>
+          <w:sz w:val="22"/>
+          <w:szCs w:val="22"/>
+          <w:lang w:val="en-US"/>
+        </w:rPr>
+        <w:t xml:space="preserve"> Insurance Client Digital Transformation</w:t>
       </w:r>
     </w:p>
     <w:p>
@@ -395,43 +472,38 @@
           <w:rFonts w:ascii="Raleway Medium" w:hAnsi="Raleway Medium"/>
           <w:sz w:val="22"/>
           <w:szCs w:val="22"/>
-          <w:lang w:val="en-US"/>
-        </w:rPr>
-      </w:pPr>
-      <w:r>
-        <w:rPr>
-          <w:rFonts w:ascii="Raleway Medium" w:hAnsi="Raleway Medium"/>
-          <w:sz w:val="22"/>
-          <w:szCs w:val="22"/>
-          <w:lang w:val="en-US"/>
-        </w:rPr>
-        <w:t>Designed and built a full stack web application using MongoDB, Express, Angular, Node.js</w:t>
-      </w:r>
-      <w:r>
-        <w:rPr>
-          <w:rFonts w:ascii="Raleway Medium" w:hAnsi="Raleway Medium"/>
-          <w:sz w:val="22"/>
-          <w:szCs w:val="22"/>
-          <w:lang w:val="en-US"/>
-        </w:rPr>
-        <w:t xml:space="preserve"> for demo &amp; sales purposes</w:t>
-      </w:r>
-    </w:p>
-    <w:p>
-      <w:pPr>
-        <w:pStyle w:val="ListParagraph"/>
-        <w:numPr>
-          <w:ilvl w:val="0"/>
-          <w:numId w:val="2"/>
-        </w:numPr>
-        <w:ind w:left="0" w:hanging="218"/>
+          <w:u w:val="single"/>
+          <w:lang w:val="en-US"/>
+        </w:rPr>
+      </w:pPr>
+      <w:r>
+        <w:rPr>
+          <w:rFonts w:ascii="Raleway Medium" w:hAnsi="Raleway Medium"/>
+          <w:sz w:val="22"/>
+          <w:szCs w:val="22"/>
+          <w:lang w:val="en-US"/>
+        </w:rPr>
+        <w:t>Solution</w:t>
+      </w:r>
+      <w:r>
+        <w:rPr>
+          <w:rFonts w:ascii="Raleway Medium" w:hAnsi="Raleway Medium"/>
+          <w:sz w:val="22"/>
+          <w:szCs w:val="22"/>
+          <w:lang w:val="en-US"/>
+        </w:rPr>
+        <w:t xml:space="preserve"> Architect</w:t>
+      </w:r>
+    </w:p>
+    <w:p>
+      <w:pPr>
+        <w:pStyle w:val="ListParagraph"/>
+        <w:ind w:left="0"/>
         <w:rPr>
           <w:rFonts w:ascii="Raleway Medium" w:hAnsi="Raleway Medium"/>
           <w:b/>
-          <w:color w:val="000000" w:themeColor="text1"/>
-          <w:sz w:val="22"/>
-          <w:szCs w:val="22"/>
-          <w:u w:val="single"/>
+          <w:sz w:val="22"/>
+          <w:szCs w:val="22"/>
           <w:lang w:val="en-US"/>
         </w:rPr>
       </w:pPr>
@@ -439,13 +511,11 @@
         <w:rPr>
           <w:rFonts w:ascii="Raleway Medium" w:hAnsi="Raleway Medium"/>
           <w:b/>
-          <w:color w:val="000000" w:themeColor="text1"/>
-          <w:sz w:val="22"/>
-          <w:szCs w:val="22"/>
-          <w:u w:val="single"/>
-          <w:lang w:val="en-US"/>
-        </w:rPr>
-        <w:t>Rubix by Deloitte</w:t>
+          <w:sz w:val="22"/>
+          <w:szCs w:val="22"/>
+          <w:lang w:val="en-US"/>
+        </w:rPr>
+        <w:t>Banking Proof of Concept App</w:t>
       </w:r>
     </w:p>
     <w:p>
@@ -470,52 +540,50 @@
           <w:szCs w:val="22"/>
           <w:lang w:val="en-US"/>
         </w:rPr>
-        <w:t>Explored applications of blockchain technology in Enterprise</w:t>
-      </w:r>
-      <w:r>
-        <w:rPr>
-          <w:rFonts w:ascii="Raleway Medium" w:hAnsi="Raleway Medium"/>
-          <w:sz w:val="22"/>
-          <w:szCs w:val="22"/>
-          <w:lang w:val="en-US"/>
-        </w:rPr>
-        <w:t xml:space="preserve">; </w:t>
-      </w:r>
-      <w:r>
-        <w:rPr>
-          <w:rFonts w:ascii="Raleway Medium" w:hAnsi="Raleway Medium"/>
-          <w:sz w:val="22"/>
-          <w:szCs w:val="22"/>
-          <w:lang w:val="en-US"/>
-        </w:rPr>
-        <w:t xml:space="preserve">Evaluated </w:t>
-      </w:r>
-      <w:r>
-        <w:rPr>
-          <w:rFonts w:ascii="Raleway Medium" w:hAnsi="Raleway Medium"/>
-          <w:sz w:val="22"/>
-          <w:szCs w:val="22"/>
-          <w:lang w:val="en-US"/>
-        </w:rPr>
-        <w:t xml:space="preserve">viability of </w:t>
-      </w:r>
-      <w:r>
-        <w:rPr>
-          <w:rFonts w:ascii="Raleway Medium" w:hAnsi="Raleway Medium"/>
-          <w:sz w:val="22"/>
-          <w:szCs w:val="22"/>
-          <w:lang w:val="en-US"/>
-        </w:rPr>
-        <w:t xml:space="preserve">several open source blockchain </w:t>
-      </w:r>
-      <w:r>
-        <w:rPr>
-          <w:rFonts w:ascii="Raleway Medium" w:hAnsi="Raleway Medium"/>
-          <w:sz w:val="22"/>
-          <w:szCs w:val="22"/>
-          <w:lang w:val="en-US"/>
-        </w:rPr>
-        <w:t>platforms</w:t>
+        <w:t>Designed and built a full stack web application using MongoDB, Express, Angular, Node.js</w:t>
+      </w:r>
+      <w:r>
+        <w:rPr>
+          <w:rFonts w:ascii="Raleway Medium" w:hAnsi="Raleway Medium"/>
+          <w:sz w:val="22"/>
+          <w:szCs w:val="22"/>
+          <w:lang w:val="en-US"/>
+        </w:rPr>
+        <w:t xml:space="preserve"> for demo /</w:t>
+      </w:r>
+      <w:r>
+        <w:rPr>
+          <w:rFonts w:ascii="Raleway Medium" w:hAnsi="Raleway Medium"/>
+          <w:sz w:val="22"/>
+          <w:szCs w:val="22"/>
+          <w:lang w:val="en-US"/>
+        </w:rPr>
+        <w:t xml:space="preserve"> sales </w:t>
+      </w:r>
+    </w:p>
+    <w:p>
+      <w:pPr>
+        <w:pStyle w:val="ListParagraph"/>
+        <w:ind w:left="0"/>
+        <w:rPr>
+          <w:rFonts w:ascii="Raleway Medium" w:hAnsi="Raleway Medium"/>
+          <w:b/>
+          <w:color w:val="000000" w:themeColor="text1"/>
+          <w:sz w:val="22"/>
+          <w:szCs w:val="22"/>
+          <w:lang w:val="en-US"/>
+        </w:rPr>
+      </w:pPr>
+      <w:r>
+        <w:rPr>
+          <w:rFonts w:ascii="Raleway Medium" w:hAnsi="Raleway Medium"/>
+          <w:b/>
+          <w:color w:val="000000" w:themeColor="text1"/>
+          <w:sz w:val="22"/>
+          <w:szCs w:val="22"/>
+          <w:lang w:val="en-US"/>
+        </w:rPr>
+        <w:t>Rubix by Deloitte</w:t>
       </w:r>
     </w:p>
     <w:p>
@@ -540,25 +608,7 @@
           <w:szCs w:val="22"/>
           <w:lang w:val="en-US"/>
         </w:rPr>
-        <w:t>Managed two developers, defined</w:t>
-      </w:r>
-      <w:r>
-        <w:rPr>
-          <w:rFonts w:ascii="Raleway Medium" w:hAnsi="Raleway Medium"/>
-          <w:sz w:val="22"/>
-          <w:szCs w:val="22"/>
-          <w:lang w:val="en-US"/>
-        </w:rPr>
-        <w:t xml:space="preserve"> &amp; executed on</w:t>
-      </w:r>
-      <w:r>
-        <w:rPr>
-          <w:rFonts w:ascii="Raleway Medium" w:hAnsi="Raleway Medium"/>
-          <w:sz w:val="22"/>
-          <w:szCs w:val="22"/>
-          <w:lang w:val="en-US"/>
-        </w:rPr>
-        <w:t xml:space="preserve"> overall strategy &amp; roadmap</w:t>
+        <w:t>Explored applications of blockchain technology in Enterprise</w:t>
       </w:r>
     </w:p>
     <w:p>
@@ -583,41 +633,36 @@
           <w:szCs w:val="22"/>
           <w:lang w:val="en-US"/>
         </w:rPr>
-        <w:t>Prototyped distributed applicatio</w:t>
-      </w:r>
-      <w:r>
-        <w:rPr>
-          <w:rFonts w:ascii="Raleway Medium" w:hAnsi="Raleway Medium"/>
-          <w:sz w:val="22"/>
-          <w:szCs w:val="22"/>
-          <w:lang w:val="en-US"/>
-        </w:rPr>
-        <w:t>ns</w:t>
-      </w:r>
-      <w:r>
-        <w:rPr>
-          <w:rFonts w:ascii="Raleway Medium" w:hAnsi="Raleway Medium"/>
-          <w:sz w:val="22"/>
-          <w:szCs w:val="22"/>
-          <w:lang w:val="en-US"/>
-        </w:rPr>
-        <w:t xml:space="preserve"> on Ethereum</w:t>
-      </w:r>
-    </w:p>
-    <w:p>
-      <w:pPr>
-        <w:pStyle w:val="ListParagraph"/>
-        <w:numPr>
-          <w:ilvl w:val="0"/>
-          <w:numId w:val="2"/>
-        </w:numPr>
-        <w:ind w:left="0" w:hanging="218"/>
+        <w:t>Managed two developers, defined</w:t>
+      </w:r>
+      <w:r>
+        <w:rPr>
+          <w:rFonts w:ascii="Raleway Medium" w:hAnsi="Raleway Medium"/>
+          <w:sz w:val="22"/>
+          <w:szCs w:val="22"/>
+          <w:lang w:val="en-US"/>
+        </w:rPr>
+        <w:t xml:space="preserve"> &amp; executed on</w:t>
+      </w:r>
+      <w:r>
+        <w:rPr>
+          <w:rFonts w:ascii="Raleway Medium" w:hAnsi="Raleway Medium"/>
+          <w:sz w:val="22"/>
+          <w:szCs w:val="22"/>
+          <w:lang w:val="en-US"/>
+        </w:rPr>
+        <w:t xml:space="preserve"> overall strategy &amp; roadmap</w:t>
+      </w:r>
+    </w:p>
+    <w:p>
+      <w:pPr>
+        <w:pStyle w:val="ListParagraph"/>
+        <w:ind w:left="0"/>
         <w:rPr>
           <w:rFonts w:ascii="Raleway Medium" w:hAnsi="Raleway Medium"/>
           <w:b/>
           <w:sz w:val="22"/>
           <w:szCs w:val="22"/>
-          <w:u w:val="single"/>
           <w:lang w:val="en-US"/>
         </w:rPr>
       </w:pPr>
@@ -627,7 +672,6 @@
           <w:b/>
           <w:sz w:val="22"/>
           <w:szCs w:val="22"/>
-          <w:u w:val="single"/>
           <w:lang w:val="en-US"/>
         </w:rPr>
         <w:t>Top 5 Canadian Bank</w:t>
@@ -742,7 +786,8 @@
           <w:ilvl w:val="0"/>
           <w:numId w:val="3"/>
         </w:numPr>
-        <w:ind w:left="0" w:hanging="218"/>
+        <w:spacing w:before="60"/>
+        <w:ind w:left="0" w:hanging="215"/>
         <w:rPr>
           <w:rFonts w:ascii="Raleway Medium" w:hAnsi="Raleway Medium"/>
           <w:sz w:val="22"/>
@@ -767,6 +812,225 @@
           <w:lang w:val="en-US"/>
         </w:rPr>
         <w:t>e Mode Effect Analysis (PFMEA)</w:t>
+      </w:r>
+      <w:r>
+        <w:rPr>
+          <w:rFonts w:ascii="Raleway Medium" w:hAnsi="Raleway Medium"/>
+          <w:sz w:val="22"/>
+          <w:szCs w:val="22"/>
+          <w:lang w:val="en-US"/>
+        </w:rPr>
+        <w:t>, process optimization</w:t>
+      </w:r>
+    </w:p>
+    <w:p>
+      <w:pPr>
+        <w:pStyle w:val="ListParagraph"/>
+        <w:spacing w:before="60"/>
+        <w:ind w:left="-284"/>
+        <w:contextualSpacing w:val="0"/>
+        <w:rPr>
+          <w:rFonts w:ascii="Raleway Medium" w:hAnsi="Raleway Medium"/>
+          <w:sz w:val="22"/>
+          <w:szCs w:val="22"/>
+          <w:lang w:val="en-US"/>
+        </w:rPr>
+      </w:pPr>
+      <w:r>
+        <w:rPr>
+          <w:rFonts w:ascii="Raleway" w:hAnsi="Raleway"/>
+          <w:b/>
+          <w:sz w:val="22"/>
+          <w:szCs w:val="22"/>
+          <w:lang w:val="en-US"/>
+        </w:rPr>
+        <w:t>Toyota Motor Manufacturing Canada (TMMC)</w:t>
+      </w:r>
+      <w:r>
+        <w:rPr>
+          <w:rFonts w:ascii="Raleway" w:hAnsi="Raleway"/>
+          <w:b/>
+          <w:sz w:val="22"/>
+          <w:szCs w:val="22"/>
+          <w:lang w:val="en-US"/>
+        </w:rPr>
+        <w:t>, Software Developer Co-op</w:t>
+      </w:r>
+      <w:r>
+        <w:rPr>
+          <w:rFonts w:ascii="Raleway Medium" w:hAnsi="Raleway Medium"/>
+          <w:sz w:val="22"/>
+          <w:szCs w:val="22"/>
+          <w:lang w:val="en-US"/>
+        </w:rPr>
+        <w:t xml:space="preserve">, </w:t>
+      </w:r>
+      <w:r>
+        <w:rPr>
+          <w:rFonts w:ascii="Raleway Medium" w:hAnsi="Raleway Medium"/>
+          <w:i/>
+          <w:sz w:val="22"/>
+          <w:szCs w:val="22"/>
+          <w:lang w:val="en-US"/>
+        </w:rPr>
+        <w:t>Jan – Apr ‘12</w:t>
+      </w:r>
+    </w:p>
+    <w:p>
+      <w:pPr>
+        <w:pStyle w:val="ListParagraph"/>
+        <w:numPr>
+          <w:ilvl w:val="0"/>
+          <w:numId w:val="4"/>
+        </w:numPr>
+        <w:spacing w:before="60"/>
+        <w:ind w:left="0" w:hanging="215"/>
+        <w:rPr>
+          <w:rFonts w:ascii="Raleway Medium" w:hAnsi="Raleway Medium"/>
+          <w:sz w:val="22"/>
+          <w:szCs w:val="22"/>
+          <w:lang w:val="en-US"/>
+        </w:rPr>
+      </w:pPr>
+      <w:r>
+        <w:rPr>
+          <w:rFonts w:ascii="Raleway Medium" w:hAnsi="Raleway Medium"/>
+          <w:sz w:val="22"/>
+          <w:szCs w:val="22"/>
+          <w:lang w:val="en-US"/>
+        </w:rPr>
+        <w:t>Designed &amp; implemented tablet-based solution using J2EE to optimize annual inventory process</w:t>
+      </w:r>
+      <w:r>
+        <w:rPr>
+          <w:rFonts w:ascii="Raleway Medium" w:hAnsi="Raleway Medium"/>
+          <w:sz w:val="22"/>
+          <w:szCs w:val="22"/>
+          <w:lang w:val="en-US"/>
+        </w:rPr>
+        <w:t>;</w:t>
+      </w:r>
+      <w:r>
+        <w:rPr>
+          <w:rFonts w:ascii="Raleway Medium" w:hAnsi="Raleway Medium"/>
+          <w:sz w:val="22"/>
+          <w:szCs w:val="22"/>
+          <w:lang w:val="en-US"/>
+        </w:rPr>
+        <w:t xml:space="preserve"> </w:t>
+      </w:r>
+      <w:r>
+        <w:rPr>
+          <w:rFonts w:ascii="Raleway Medium" w:hAnsi="Raleway Medium"/>
+          <w:sz w:val="22"/>
+          <w:szCs w:val="22"/>
+          <w:lang w:val="en-US"/>
+        </w:rPr>
+        <w:t xml:space="preserve">increased </w:t>
+      </w:r>
+      <w:r>
+        <w:rPr>
+          <w:rFonts w:ascii="Raleway Medium" w:hAnsi="Raleway Medium"/>
+          <w:sz w:val="22"/>
+          <w:szCs w:val="22"/>
+          <w:lang w:val="en-US"/>
+        </w:rPr>
+        <w:t xml:space="preserve">efficiency by </w:t>
+      </w:r>
+      <w:r>
+        <w:rPr>
+          <w:rFonts w:ascii="Raleway Medium" w:hAnsi="Raleway Medium"/>
+          <w:sz w:val="22"/>
+          <w:szCs w:val="22"/>
+          <w:lang w:val="en-US"/>
+        </w:rPr>
+        <w:t>~</w:t>
+      </w:r>
+      <w:r>
+        <w:rPr>
+          <w:rFonts w:ascii="Raleway Medium" w:hAnsi="Raleway Medium"/>
+          <w:sz w:val="22"/>
+          <w:szCs w:val="22"/>
+          <w:lang w:val="en-US"/>
+        </w:rPr>
+        <w:t xml:space="preserve">50%, leading to cost savings of </w:t>
+      </w:r>
+      <w:r>
+        <w:rPr>
+          <w:rFonts w:ascii="Raleway Medium" w:hAnsi="Raleway Medium"/>
+          <w:sz w:val="22"/>
+          <w:szCs w:val="22"/>
+          <w:lang w:val="en-US"/>
+        </w:rPr>
+        <w:t>~</w:t>
+      </w:r>
+      <w:r>
+        <w:rPr>
+          <w:rFonts w:ascii="Raleway Medium" w:hAnsi="Raleway Medium"/>
+          <w:sz w:val="22"/>
+          <w:szCs w:val="22"/>
+          <w:lang w:val="en-US"/>
+        </w:rPr>
+        <w:t>$200k+ annually</w:t>
+      </w:r>
+    </w:p>
+    <w:p>
+      <w:pPr>
+        <w:pBdr>
+          <w:bottom w:val="single" w:sz="12" w:space="1" w:color="auto"/>
+        </w:pBdr>
+        <w:spacing w:before="240"/>
+        <w:ind w:left="-426"/>
+        <w:jc w:val="both"/>
+        <w:rPr>
+          <w:rFonts w:ascii="Raleway" w:hAnsi="Raleway"/>
+          <w:b/>
+          <w:sz w:val="22"/>
+          <w:szCs w:val="22"/>
+          <w:lang w:val="en-US"/>
+        </w:rPr>
+      </w:pPr>
+      <w:r>
+        <w:rPr>
+          <w:rFonts w:ascii="Raleway" w:hAnsi="Raleway"/>
+          <w:b/>
+          <w:sz w:val="22"/>
+          <w:szCs w:val="22"/>
+          <w:lang w:val="en-US"/>
+        </w:rPr>
+        <w:t>RELEVANT PROJECTS</w:t>
+      </w:r>
+    </w:p>
+    <w:p>
+      <w:pPr>
+        <w:spacing w:before="120"/>
+        <w:ind w:left="-284"/>
+        <w:rPr>
+          <w:rFonts w:ascii="Raleway Medium" w:hAnsi="Raleway Medium"/>
+          <w:sz w:val="22"/>
+          <w:szCs w:val="22"/>
+          <w:lang w:val="en-US"/>
+        </w:rPr>
+      </w:pPr>
+      <w:r>
+        <w:rPr>
+          <w:rFonts w:ascii="Raleway" w:hAnsi="Raleway"/>
+          <w:b/>
+          <w:sz w:val="22"/>
+          <w:szCs w:val="22"/>
+          <w:lang w:val="en-US"/>
+        </w:rPr>
+        <w:t xml:space="preserve">Live TTC Map </w:t>
+      </w:r>
+      <w:r>
+        <w:rPr>
+          <w:rFonts w:ascii="Raleway" w:hAnsi="Raleway"/>
+          <w:i/>
+          <w:sz w:val="22"/>
+          <w:szCs w:val="22"/>
+          <w:lang w:val="en-US"/>
+        </w:rPr>
+        <w:t>– Personal Project</w:t>
       </w:r>
     </w:p>
     <w:p>
@@ -776,241 +1040,8 @@
           <w:ilvl w:val="0"/>
           <w:numId w:val="3"/>
         </w:numPr>
-        <w:ind w:left="0" w:hanging="218"/>
-        <w:rPr>
-          <w:rFonts w:ascii="Raleway Medium" w:hAnsi="Raleway Medium"/>
-          <w:sz w:val="22"/>
-          <w:szCs w:val="22"/>
-          <w:lang w:val="en-US"/>
-        </w:rPr>
-      </w:pPr>
-      <w:r>
-        <w:rPr>
-          <w:rFonts w:ascii="Raleway Medium" w:hAnsi="Raleway Medium"/>
-          <w:sz w:val="22"/>
-          <w:szCs w:val="22"/>
-          <w:lang w:val="en-US"/>
-        </w:rPr>
-        <w:t>Greatly simplified root cause analysis by developing quality analysis tool using Python, VBA</w:t>
-      </w:r>
-    </w:p>
-    <w:p>
-      <w:pPr>
-        <w:pStyle w:val="ListParagraph"/>
         <w:spacing w:before="60"/>
-        <w:ind w:left="-284"/>
-        <w:contextualSpacing w:val="0"/>
-        <w:rPr>
-          <w:rFonts w:ascii="Raleway Medium" w:hAnsi="Raleway Medium"/>
-          <w:sz w:val="22"/>
-          <w:szCs w:val="22"/>
-          <w:lang w:val="en-US"/>
-        </w:rPr>
-      </w:pPr>
-      <w:r>
-        <w:rPr>
-          <w:rFonts w:ascii="Raleway" w:hAnsi="Raleway"/>
-          <w:b/>
-          <w:sz w:val="22"/>
-          <w:szCs w:val="22"/>
-          <w:lang w:val="en-US"/>
-        </w:rPr>
-        <w:t>Toyota Motor Manufacturing Canada (TMMC)</w:t>
-      </w:r>
-      <w:r>
-        <w:rPr>
-          <w:rFonts w:ascii="Raleway" w:hAnsi="Raleway"/>
-          <w:b/>
-          <w:sz w:val="22"/>
-          <w:szCs w:val="22"/>
-          <w:lang w:val="en-US"/>
-        </w:rPr>
-        <w:t>, Software Developer Co-op</w:t>
-      </w:r>
-      <w:r>
-        <w:rPr>
-          <w:rFonts w:ascii="Raleway Medium" w:hAnsi="Raleway Medium"/>
-          <w:sz w:val="22"/>
-          <w:szCs w:val="22"/>
-          <w:lang w:val="en-US"/>
-        </w:rPr>
-        <w:t xml:space="preserve">, </w:t>
-      </w:r>
-      <w:r>
-        <w:rPr>
-          <w:rFonts w:ascii="Raleway Medium" w:hAnsi="Raleway Medium"/>
-          <w:i/>
-          <w:sz w:val="22"/>
-          <w:szCs w:val="22"/>
-          <w:lang w:val="en-US"/>
-        </w:rPr>
-        <w:t>Jan – Apr ‘12</w:t>
-      </w:r>
-    </w:p>
-    <w:p>
-      <w:pPr>
-        <w:pStyle w:val="ListParagraph"/>
-        <w:numPr>
-          <w:ilvl w:val="0"/>
-          <w:numId w:val="4"/>
-        </w:numPr>
-        <w:ind w:left="0" w:hanging="218"/>
-        <w:rPr>
-          <w:rFonts w:ascii="Raleway Medium" w:hAnsi="Raleway Medium"/>
-          <w:sz w:val="22"/>
-          <w:szCs w:val="22"/>
-          <w:lang w:val="en-US"/>
-        </w:rPr>
-      </w:pPr>
-      <w:r>
-        <w:rPr>
-          <w:rFonts w:ascii="Raleway Medium" w:hAnsi="Raleway Medium"/>
-          <w:sz w:val="22"/>
-          <w:szCs w:val="22"/>
-          <w:lang w:val="en-US"/>
-        </w:rPr>
-        <w:t>Designed &amp; implemented tablet-based solution using J2EE to optimize annual inventory process</w:t>
-      </w:r>
-      <w:r>
-        <w:rPr>
-          <w:rFonts w:ascii="Raleway Medium" w:hAnsi="Raleway Medium"/>
-          <w:sz w:val="22"/>
-          <w:szCs w:val="22"/>
-          <w:lang w:val="en-US"/>
-        </w:rPr>
-        <w:t>;</w:t>
-      </w:r>
-      <w:r>
-        <w:rPr>
-          <w:rFonts w:ascii="Raleway Medium" w:hAnsi="Raleway Medium"/>
-          <w:sz w:val="22"/>
-          <w:szCs w:val="22"/>
-          <w:lang w:val="en-US"/>
-        </w:rPr>
-        <w:t xml:space="preserve"> </w:t>
-      </w:r>
-      <w:r>
-        <w:rPr>
-          <w:rFonts w:ascii="Raleway Medium" w:hAnsi="Raleway Medium"/>
-          <w:sz w:val="22"/>
-          <w:szCs w:val="22"/>
-          <w:lang w:val="en-US"/>
-        </w:rPr>
-        <w:t xml:space="preserve">increased </w:t>
-      </w:r>
-      <w:r>
-        <w:rPr>
-          <w:rFonts w:ascii="Raleway Medium" w:hAnsi="Raleway Medium"/>
-          <w:sz w:val="22"/>
-          <w:szCs w:val="22"/>
-          <w:lang w:val="en-US"/>
-        </w:rPr>
-        <w:t xml:space="preserve">efficiency by </w:t>
-      </w:r>
-      <w:r>
-        <w:rPr>
-          <w:rFonts w:ascii="Raleway Medium" w:hAnsi="Raleway Medium"/>
-          <w:sz w:val="22"/>
-          <w:szCs w:val="22"/>
-          <w:lang w:val="en-US"/>
-        </w:rPr>
-        <w:t>~</w:t>
-      </w:r>
-      <w:r>
-        <w:rPr>
-          <w:rFonts w:ascii="Raleway Medium" w:hAnsi="Raleway Medium"/>
-          <w:sz w:val="22"/>
-          <w:szCs w:val="22"/>
-          <w:lang w:val="en-US"/>
-        </w:rPr>
-        <w:t xml:space="preserve">50%, leading to cost savings of </w:t>
-      </w:r>
-      <w:r>
-        <w:rPr>
-          <w:rFonts w:ascii="Raleway Medium" w:hAnsi="Raleway Medium"/>
-          <w:sz w:val="22"/>
-          <w:szCs w:val="22"/>
-          <w:lang w:val="en-US"/>
-        </w:rPr>
-        <w:t>~</w:t>
-      </w:r>
-      <w:r>
-        <w:rPr>
-          <w:rFonts w:ascii="Raleway Medium" w:hAnsi="Raleway Medium"/>
-          <w:sz w:val="22"/>
-          <w:szCs w:val="22"/>
-          <w:lang w:val="en-US"/>
-        </w:rPr>
-        <w:t>$200k+ annually</w:t>
-      </w:r>
-    </w:p>
-    <w:p>
-      <w:pPr>
-        <w:pBdr>
-          <w:bottom w:val="single" w:sz="12" w:space="1" w:color="auto"/>
-        </w:pBdr>
-        <w:spacing w:before="120"/>
-        <w:ind w:left="-425"/>
-        <w:jc w:val="both"/>
-        <w:rPr>
-          <w:rFonts w:ascii="Raleway" w:hAnsi="Raleway"/>
-          <w:b/>
-          <w:sz w:val="22"/>
-          <w:szCs w:val="22"/>
-          <w:lang w:val="en-US"/>
-        </w:rPr>
-      </w:pPr>
-      <w:r>
-        <w:rPr>
-          <w:rFonts w:ascii="Raleway" w:hAnsi="Raleway"/>
-          <w:b/>
-          <w:sz w:val="22"/>
-          <w:szCs w:val="22"/>
-          <w:lang w:val="en-US"/>
-        </w:rPr>
-        <w:t>RELEVANT PROJECTS</w:t>
-      </w:r>
-    </w:p>
-    <w:p>
-      <w:pPr>
-        <w:spacing w:before="60"/>
-        <w:ind w:left="-284"/>
-        <w:rPr>
-          <w:rFonts w:ascii="Raleway Medium" w:hAnsi="Raleway Medium"/>
-          <w:sz w:val="22"/>
-          <w:szCs w:val="22"/>
-          <w:lang w:val="en-US"/>
-        </w:rPr>
-      </w:pPr>
-      <w:r>
-        <w:rPr>
-          <w:rFonts w:ascii="Raleway" w:hAnsi="Raleway"/>
-          <w:b/>
-          <w:sz w:val="22"/>
-          <w:szCs w:val="22"/>
-          <w:lang w:val="en-US"/>
-        </w:rPr>
-        <w:t xml:space="preserve">Live TTC Map </w:t>
-      </w:r>
-      <w:r>
-        <w:rPr>
-          <w:rFonts w:ascii="Raleway" w:hAnsi="Raleway"/>
-          <w:i/>
-          <w:sz w:val="22"/>
-          <w:szCs w:val="22"/>
-          <w:lang w:val="en-US"/>
-        </w:rPr>
-        <w:t>– Personal Project</w:t>
-      </w:r>
-    </w:p>
-    <w:p>
-      <w:pPr>
-        <w:pStyle w:val="ListParagraph"/>
-        <w:numPr>
-          <w:ilvl w:val="0"/>
-          <w:numId w:val="3"/>
-        </w:numPr>
-        <w:ind w:left="0" w:hanging="218"/>
+        <w:ind w:left="0" w:hanging="215"/>
         <w:rPr>
           <w:rFonts w:ascii="Raleway Medium" w:hAnsi="Raleway Medium"/>
           <w:sz w:val="22"/>
@@ -1033,28 +1064,65 @@
         <w:pStyle w:val="ListParagraph"/>
         <w:ind w:left="0"/>
         <w:rPr>
-          <w:rStyle w:val="Hyperlink"/>
-          <w:rFonts w:ascii="Raleway Medium" w:hAnsi="Raleway Medium"/>
-          <w:color w:val="auto"/>
-          <w:sz w:val="22"/>
-          <w:szCs w:val="22"/>
-          <w:u w:val="none"/>
-          <w:lang w:val="en-US"/>
-        </w:rPr>
-      </w:pPr>
-      <w:r>
-        <w:rPr>
-          <w:rFonts w:ascii="Raleway Medium" w:hAnsi="Raleway Medium"/>
-          <w:sz w:val="22"/>
-          <w:szCs w:val="22"/>
-          <w:lang w:val="en-US"/>
-        </w:rPr>
-        <w:t>Technologies used: jQuery, Node.js, Google Maps API</w:t>
-      </w:r>
-    </w:p>
-    <w:p>
-      <w:pPr>
-        <w:spacing w:before="60"/>
+          <w:rFonts w:ascii="Raleway Medium" w:hAnsi="Raleway Medium"/>
+          <w:sz w:val="4"/>
+          <w:szCs w:val="22"/>
+          <w:lang w:val="en-US"/>
+        </w:rPr>
+      </w:pPr>
+    </w:p>
+    <w:p>
+      <w:pPr>
+        <w:pStyle w:val="ListParagraph"/>
+        <w:spacing w:before="240"/>
+        <w:ind w:left="0"/>
+        <w:rPr>
+          <w:rFonts w:ascii="Raleway Medium" w:hAnsi="Raleway Medium"/>
+          <w:i/>
+          <w:color w:val="404040" w:themeColor="text1" w:themeTint="BF"/>
+          <w:sz w:val="22"/>
+          <w:szCs w:val="22"/>
+          <w:lang w:val="en-US"/>
+        </w:rPr>
+      </w:pPr>
+      <w:r>
+        <w:rPr>
+          <w:rFonts w:ascii="Raleway Medium" w:hAnsi="Raleway Medium"/>
+          <w:i/>
+          <w:color w:val="404040" w:themeColor="text1" w:themeTint="BF"/>
+          <w:sz w:val="22"/>
+          <w:szCs w:val="22"/>
+          <w:lang w:val="en-US"/>
+        </w:rPr>
+        <w:t>Te</w:t>
+      </w:r>
+      <w:r>
+        <w:rPr>
+          <w:rFonts w:ascii="Raleway Medium" w:hAnsi="Raleway Medium"/>
+          <w:i/>
+          <w:color w:val="404040" w:themeColor="text1" w:themeTint="BF"/>
+          <w:sz w:val="22"/>
+          <w:szCs w:val="22"/>
+          <w:lang w:val="en-US"/>
+        </w:rPr>
+        <w:t>chnologies used: jQuery, Node</w:t>
+      </w:r>
+      <w:r>
+        <w:rPr>
+          <w:rFonts w:ascii="Raleway Medium" w:hAnsi="Raleway Medium"/>
+          <w:i/>
+          <w:color w:val="404040" w:themeColor="text1" w:themeTint="BF"/>
+          <w:sz w:val="22"/>
+          <w:szCs w:val="22"/>
+          <w:lang w:val="en-US"/>
+        </w:rPr>
+        <w:t>, Google Maps API</w:t>
+      </w:r>
+    </w:p>
+    <w:p>
+      <w:pPr>
+        <w:pStyle w:val="ListParagraph"/>
+        <w:ind w:left="0"/>
         <w:rPr>
           <w:rStyle w:val="Hyperlink"/>
           <w:rFonts w:ascii="Raleway" w:hAnsi="Raleway"/>
@@ -1068,18 +1136,8 @@
     </w:p>
     <w:p>
       <w:pPr>
-        <w:spacing w:before="60"/>
-        <w:rPr>
-          <w:rStyle w:val="Hyperlink"/>
-          <w:rFonts w:ascii="Raleway Medium" w:hAnsi="Raleway Medium"/>
-          <w:color w:val="000000" w:themeColor="text1"/>
-          <w:sz w:val="22"/>
-          <w:szCs w:val="22"/>
-        </w:rPr>
-      </w:pPr>
-      <w:bookmarkStart w:id="0" w:name="_GoBack"/>
-      <w:bookmarkEnd w:id="0"/>
-      <w:r>
+        <w:pStyle w:val="ListParagraph"/>
+        <w:ind w:left="0"/>
         <w:rPr>
           <w:rStyle w:val="Hyperlink"/>
           <w:rFonts w:ascii="Raleway" w:hAnsi="Raleway"/>
@@ -1089,6 +1147,34 @@
           <w:szCs w:val="22"/>
           <w:u w:val="none"/>
         </w:rPr>
+      </w:pPr>
+    </w:p>
+    <w:p>
+      <w:pPr>
+        <w:pStyle w:val="ListParagraph"/>
+        <w:ind w:left="0"/>
+        <w:rPr>
+          <w:rStyle w:val="Hyperlink"/>
+          <w:rFonts w:ascii="Raleway Medium" w:hAnsi="Raleway Medium"/>
+          <w:color w:val="auto"/>
+          <w:sz w:val="22"/>
+          <w:szCs w:val="22"/>
+          <w:u w:val="none"/>
+          <w:lang w:val="en-US"/>
+        </w:rPr>
+      </w:pPr>
+      <w:bookmarkStart w:id="0" w:name="_GoBack"/>
+      <w:bookmarkEnd w:id="0"/>
+      <w:r>
+        <w:rPr>
+          <w:rStyle w:val="Hyperlink"/>
+          <w:rFonts w:ascii="Raleway" w:hAnsi="Raleway"/>
+          <w:b/>
+          <w:color w:val="000000" w:themeColor="text1"/>
+          <w:sz w:val="22"/>
+          <w:szCs w:val="22"/>
+          <w:u w:val="none"/>
+        </w:rPr>
         <w:t>Government of Ontario Data crawler</w:t>
       </w:r>
       <w:r>
@@ -1125,17 +1211,32 @@
         </w:rPr>
         <w:t>Deloitte Hackathon</w:t>
       </w:r>
-      <w:r>
-        <w:rPr>
-          <w:rStyle w:val="Hyperlink"/>
-          <w:rFonts w:ascii="Raleway Medium" w:hAnsi="Raleway Medium"/>
-          <w:i/>
-          <w:color w:val="000000" w:themeColor="text1"/>
-          <w:sz w:val="22"/>
-          <w:szCs w:val="22"/>
-          <w:u w:val="none"/>
-        </w:rPr>
-        <w:t xml:space="preserve"> </w:t>
+    </w:p>
+    <w:p>
+      <w:pPr>
+        <w:pStyle w:val="ListParagraph"/>
+        <w:numPr>
+          <w:ilvl w:val="0"/>
+          <w:numId w:val="7"/>
+        </w:numPr>
+        <w:spacing w:before="60"/>
+        <w:ind w:left="283" w:hanging="215"/>
+        <w:rPr>
+          <w:rFonts w:ascii="Raleway Medium" w:hAnsi="Raleway Medium"/>
+          <w:sz w:val="22"/>
+          <w:szCs w:val="22"/>
+          <w:lang w:val="en-US"/>
+        </w:rPr>
+      </w:pPr>
+      <w:r>
+        <w:rPr>
+          <w:rFonts w:ascii="Raleway Medium" w:hAnsi="Raleway Medium" w:cs="Raleway-Light"/>
+          <w:color w:val="424242"/>
+          <w:sz w:val="22"/>
+          <w:szCs w:val="22"/>
+          <w:lang w:val="en-US"/>
+        </w:rPr>
+        <w:t>Built script to crawl publicly available data from various Government of Ontario organizations</w:t>
       </w:r>
     </w:p>
     <w:p>
@@ -1162,7 +1263,120 @@
           <w:szCs w:val="22"/>
           <w:lang w:val="en-US"/>
         </w:rPr>
-        <w:t>Built python script to crawl publicly available data from various Government of Ontario organizations</w:t>
+        <w:t>Data harvested include names, titles, parent organizations, reporting hierarchy</w:t>
+      </w:r>
+      <w:r>
+        <w:rPr>
+          <w:rFonts w:ascii="Raleway Medium" w:hAnsi="Raleway Medium" w:cs="Raleway-Light"/>
+          <w:color w:val="424242"/>
+          <w:sz w:val="22"/>
+          <w:szCs w:val="22"/>
+          <w:lang w:val="en-US"/>
+        </w:rPr>
+        <w:t>, salaries</w:t>
+      </w:r>
+      <w:r>
+        <w:rPr>
+          <w:rFonts w:ascii="Raleway Medium" w:hAnsi="Raleway Medium" w:cs="Raleway-Light"/>
+          <w:color w:val="424242"/>
+          <w:sz w:val="22"/>
+          <w:szCs w:val="22"/>
+          <w:lang w:val="en-US"/>
+        </w:rPr>
+        <w:t xml:space="preserve"> etc.</w:t>
+      </w:r>
+    </w:p>
+    <w:p>
+      <w:pPr>
+        <w:pStyle w:val="ListParagraph"/>
+        <w:spacing w:before="60"/>
+        <w:ind w:left="284"/>
+        <w:rPr>
+          <w:rFonts w:ascii="Raleway Medium" w:hAnsi="Raleway Medium"/>
+          <w:sz w:val="4"/>
+          <w:szCs w:val="4"/>
+          <w:lang w:val="en-US"/>
+        </w:rPr>
+      </w:pPr>
+    </w:p>
+    <w:p>
+      <w:pPr>
+        <w:pStyle w:val="ListParagraph"/>
+        <w:spacing w:before="60"/>
+        <w:ind w:left="284"/>
+        <w:rPr>
+          <w:rFonts w:ascii="Raleway Medium" w:hAnsi="Raleway Medium"/>
+          <w:i/>
+          <w:color w:val="404040" w:themeColor="text1" w:themeTint="BF"/>
+          <w:sz w:val="22"/>
+          <w:szCs w:val="22"/>
+          <w:lang w:val="en-US"/>
+        </w:rPr>
+      </w:pPr>
+      <w:r>
+        <w:rPr>
+          <w:rFonts w:ascii="Raleway Medium" w:hAnsi="Raleway Medium" w:cs="Raleway-Light"/>
+          <w:i/>
+          <w:color w:val="404040" w:themeColor="text1" w:themeTint="BF"/>
+          <w:sz w:val="22"/>
+          <w:szCs w:val="22"/>
+          <w:lang w:val="en-US"/>
+        </w:rPr>
+        <w:t>Technologies used: Python, BeautifulSoup</w:t>
+      </w:r>
+    </w:p>
+    <w:p>
+      <w:pPr>
+        <w:spacing w:before="60"/>
+        <w:rPr>
+          <w:rFonts w:ascii="Raleway Medium" w:hAnsi="Raleway Medium"/>
+          <w:color w:val="000000" w:themeColor="text1"/>
+          <w:sz w:val="22"/>
+          <w:szCs w:val="22"/>
+          <w:lang w:val="en-US"/>
+        </w:rPr>
+      </w:pPr>
+      <w:r>
+        <w:rPr>
+          <w:rFonts w:ascii="Raleway" w:hAnsi="Raleway"/>
+          <w:b/>
+          <w:color w:val="000000" w:themeColor="text1"/>
+          <w:sz w:val="22"/>
+          <w:szCs w:val="22"/>
+          <w:lang w:val="en-US"/>
+        </w:rPr>
+        <w:t>Apple Watch Stocks app</w:t>
+      </w:r>
+      <w:r>
+        <w:rPr>
+          <w:rFonts w:ascii="Raleway Medium" w:hAnsi="Raleway Medium"/>
+          <w:color w:val="000000" w:themeColor="text1"/>
+          <w:sz w:val="22"/>
+          <w:szCs w:val="22"/>
+          <w:lang w:val="en-US"/>
+        </w:rPr>
+        <w:t xml:space="preserve"> - </w:t>
+      </w:r>
+      <w:r>
+        <w:rPr>
+          <w:rFonts w:ascii="Raleway Medium" w:hAnsi="Raleway Medium"/>
+          <w:i/>
+          <w:color w:val="000000" w:themeColor="text1"/>
+          <w:sz w:val="22"/>
+          <w:szCs w:val="22"/>
+          <w:lang w:val="en-US"/>
+        </w:rPr>
+        <w:t>Personal project</w:t>
+      </w:r>
+      <w:r>
+        <w:rPr>
+          <w:rFonts w:ascii="Raleway Medium" w:hAnsi="Raleway Medium"/>
+          <w:color w:val="000000" w:themeColor="text1"/>
+          <w:sz w:val="22"/>
+          <w:szCs w:val="22"/>
+          <w:lang w:val="en-US"/>
+        </w:rPr>
+        <w:t xml:space="preserve"> </w:t>
       </w:r>
     </w:p>
     <w:p>
@@ -1189,7 +1403,7 @@
           <w:szCs w:val="22"/>
           <w:lang w:val="en-US"/>
         </w:rPr>
-        <w:t>Data harvested include names, titles, parent organizations, reporting hierarchy etc.</w:t>
+        <w:t>Designed &amp; built a simple portfolio management app for Apple Watch</w:t>
       </w:r>
     </w:p>
     <w:p>
@@ -1199,6 +1413,21 @@
         <w:ind w:left="284"/>
         <w:rPr>
           <w:rFonts w:ascii="Raleway Medium" w:hAnsi="Raleway Medium"/>
+          <w:sz w:val="4"/>
+          <w:szCs w:val="4"/>
+          <w:lang w:val="en-US"/>
+        </w:rPr>
+      </w:pPr>
+    </w:p>
+    <w:p>
+      <w:pPr>
+        <w:pStyle w:val="ListParagraph"/>
+        <w:spacing w:before="60"/>
+        <w:ind w:left="284"/>
+        <w:rPr>
+          <w:rFonts w:ascii="Raleway Medium" w:hAnsi="Raleway Medium"/>
+          <w:i/>
+          <w:color w:val="404040" w:themeColor="text1" w:themeTint="BF"/>
           <w:sz w:val="22"/>
           <w:szCs w:val="22"/>
           <w:lang w:val="en-US"/>
@@ -1207,20 +1436,21 @@
       <w:r>
         <w:rPr>
           <w:rFonts w:ascii="Raleway Medium" w:hAnsi="Raleway Medium" w:cs="Raleway-Light"/>
-          <w:color w:val="424242"/>
-          <w:sz w:val="22"/>
-          <w:szCs w:val="22"/>
-          <w:lang w:val="en-US"/>
-        </w:rPr>
-        <w:t>Technologies used: Python, BeautifulSoup</w:t>
+          <w:i/>
+          <w:color w:val="404040" w:themeColor="text1" w:themeTint="BF"/>
+          <w:sz w:val="22"/>
+          <w:szCs w:val="22"/>
+          <w:lang w:val="en-US"/>
+        </w:rPr>
+        <w:t>Technologies used: Swift, Node.js, Yahoo Finance API</w:t>
       </w:r>
     </w:p>
     <w:p>
       <w:pPr>
         <w:spacing w:before="60"/>
-        <w:rPr>
-          <w:rFonts w:ascii="Raleway Medium" w:hAnsi="Raleway Medium"/>
-          <w:color w:val="000000" w:themeColor="text1"/>
+        <w:ind w:left="66"/>
+        <w:rPr>
+          <w:rFonts w:ascii="Raleway Medium" w:hAnsi="Raleway Medium"/>
           <w:sz w:val="22"/>
           <w:szCs w:val="22"/>
           <w:lang w:val="en-US"/>
@@ -1230,43 +1460,70 @@
         <w:rPr>
           <w:rFonts w:ascii="Raleway" w:hAnsi="Raleway"/>
           <w:b/>
-          <w:color w:val="000000" w:themeColor="text1"/>
-          <w:sz w:val="22"/>
-          <w:szCs w:val="22"/>
-          <w:lang w:val="en-US"/>
-        </w:rPr>
-        <w:t>Apple Watch Stocks app</w:t>
-      </w:r>
-      <w:r>
-        <w:rPr>
-          <w:rFonts w:ascii="Raleway Medium" w:hAnsi="Raleway Medium"/>
-          <w:color w:val="000000" w:themeColor="text1"/>
-          <w:sz w:val="22"/>
-          <w:szCs w:val="22"/>
-          <w:lang w:val="en-US"/>
-        </w:rPr>
-        <w:t xml:space="preserve"> - </w:t>
-      </w:r>
-      <w:r>
-        <w:rPr>
-          <w:rFonts w:ascii="Raleway Medium" w:hAnsi="Raleway Medium"/>
-          <w:i/>
-          <w:color w:val="000000" w:themeColor="text1"/>
-          <w:sz w:val="22"/>
-          <w:szCs w:val="22"/>
-          <w:lang w:val="en-US"/>
-        </w:rPr>
-        <w:t>Personal project</w:t>
-      </w:r>
-      <w:r>
-        <w:rPr>
-          <w:rFonts w:ascii="Raleway Medium" w:hAnsi="Raleway Medium"/>
-          <w:color w:val="000000" w:themeColor="text1"/>
+          <w:sz w:val="22"/>
+          <w:szCs w:val="22"/>
+          <w:lang w:val="en-US"/>
+        </w:rPr>
+        <w:t>3D Laser Scanner</w:t>
+      </w:r>
+      <w:r>
+        <w:rPr>
+          <w:rFonts w:ascii="Raleway Medium" w:hAnsi="Raleway Medium"/>
           <w:sz w:val="22"/>
           <w:szCs w:val="22"/>
           <w:lang w:val="en-US"/>
         </w:rPr>
         <w:t xml:space="preserve"> </w:t>
+      </w:r>
+      <w:r>
+        <w:rPr>
+          <w:rFonts w:ascii="Raleway Medium" w:hAnsi="Raleway Medium"/>
+          <w:sz w:val="22"/>
+          <w:szCs w:val="22"/>
+          <w:lang w:val="en-US"/>
+        </w:rPr>
+        <w:t xml:space="preserve">- </w:t>
+      </w:r>
+      <w:r>
+        <w:rPr>
+          <w:rFonts w:ascii="Raleway Medium" w:hAnsi="Raleway Medium"/>
+          <w:i/>
+          <w:sz w:val="22"/>
+          <w:szCs w:val="22"/>
+          <w:lang w:val="en-US"/>
+        </w:rPr>
+        <w:t>4</w:t>
+      </w:r>
+      <w:r>
+        <w:rPr>
+          <w:rFonts w:ascii="Raleway Medium" w:hAnsi="Raleway Medium"/>
+          <w:i/>
+          <w:sz w:val="22"/>
+          <w:szCs w:val="22"/>
+          <w:vertAlign w:val="superscript"/>
+          <w:lang w:val="en-US"/>
+        </w:rPr>
+        <w:t>th</w:t>
+      </w:r>
+      <w:r>
+        <w:rPr>
+          <w:rFonts w:ascii="Raleway Medium" w:hAnsi="Raleway Medium"/>
+          <w:i/>
+          <w:sz w:val="22"/>
+          <w:szCs w:val="22"/>
+          <w:lang w:val="en-US"/>
+        </w:rPr>
+        <w:t xml:space="preserve"> Yr. Engineering</w:t>
+      </w:r>
+      <w:r>
+        <w:rPr>
+          <w:rFonts w:ascii="Raleway Medium" w:hAnsi="Raleway Medium"/>
+          <w:i/>
+          <w:sz w:val="22"/>
+          <w:szCs w:val="22"/>
+          <w:lang w:val="en-US"/>
+        </w:rPr>
+        <w:t xml:space="preserve"> project</w:t>
       </w:r>
     </w:p>
     <w:p>
@@ -1293,7 +1550,7 @@
           <w:szCs w:val="22"/>
           <w:lang w:val="en-US"/>
         </w:rPr>
-        <w:t>Designed &amp; built a simple portfolio management app for Apple Watch</w:t>
+        <w:t>Designed and built low cost laser sensor capable of modeling its environment and objects around it in 3 dimensions. Point cloud data is streamed to computer in real time wirelessly over UDP</w:t>
       </w:r>
     </w:p>
     <w:p>
@@ -1303,20 +1560,36 @@
         <w:ind w:left="284"/>
         <w:rPr>
           <w:rFonts w:ascii="Raleway Medium" w:hAnsi="Raleway Medium"/>
-          <w:sz w:val="22"/>
-          <w:szCs w:val="22"/>
-          <w:lang w:val="en-US"/>
-        </w:rPr>
-      </w:pPr>
-      <w:r>
+          <w:sz w:val="4"/>
+          <w:szCs w:val="4"/>
+          <w:lang w:val="en-US"/>
+        </w:rPr>
+      </w:pPr>
+    </w:p>
+    <w:p>
+      <w:pPr>
+        <w:pStyle w:val="ListParagraph"/>
+        <w:spacing w:before="60"/>
+        <w:ind w:left="284"/>
         <w:rPr>
           <w:rFonts w:ascii="Raleway Medium" w:hAnsi="Raleway Medium" w:cs="Raleway-Light"/>
-          <w:color w:val="424242"/>
-          <w:sz w:val="22"/>
-          <w:szCs w:val="22"/>
-          <w:lang w:val="en-US"/>
-        </w:rPr>
-        <w:t>Technologies used: Swift, Node.js, Yahoo Finance API</w:t>
+          <w:i/>
+          <w:color w:val="404040" w:themeColor="text1" w:themeTint="BF"/>
+          <w:sz w:val="22"/>
+          <w:szCs w:val="22"/>
+          <w:lang w:val="en-US"/>
+        </w:rPr>
+      </w:pPr>
+      <w:r>
+        <w:rPr>
+          <w:rFonts w:ascii="Raleway Medium" w:hAnsi="Raleway Medium" w:cs="Raleway-Light"/>
+          <w:i/>
+          <w:color w:val="404040" w:themeColor="text1" w:themeTint="BF"/>
+          <w:sz w:val="22"/>
+          <w:szCs w:val="22"/>
+          <w:lang w:val="en-US"/>
+        </w:rPr>
+        <w:t>Technologies used: Raspberry Pi, Arduino, C++, Matlab, Meshlab, image processing, UDP, ZigBee, Motors, Optical encoder</w:t>
       </w:r>
     </w:p>
     <w:p>
@@ -1338,66 +1611,56 @@
           <w:szCs w:val="22"/>
           <w:lang w:val="en-US"/>
         </w:rPr>
-        <w:t>3D Laser Scanner</w:t>
-      </w:r>
-      <w:r>
-        <w:rPr>
-          <w:rFonts w:ascii="Raleway Medium" w:hAnsi="Raleway Medium"/>
-          <w:sz w:val="22"/>
-          <w:szCs w:val="22"/>
-          <w:lang w:val="en-US"/>
-        </w:rPr>
-        <w:t xml:space="preserve"> </w:t>
-      </w:r>
-      <w:r>
-        <w:rPr>
-          <w:rFonts w:ascii="Raleway Medium" w:hAnsi="Raleway Medium"/>
-          <w:sz w:val="22"/>
-          <w:szCs w:val="22"/>
-          <w:lang w:val="en-US"/>
-        </w:rPr>
-        <w:t xml:space="preserve">- </w:t>
-      </w:r>
-      <w:r>
-        <w:rPr>
-          <w:rFonts w:ascii="Raleway Medium" w:hAnsi="Raleway Medium"/>
-          <w:i/>
-          <w:sz w:val="22"/>
-          <w:szCs w:val="22"/>
-          <w:lang w:val="en-US"/>
-        </w:rPr>
-        <w:t>4</w:t>
-      </w:r>
-      <w:r>
-        <w:rPr>
-          <w:rFonts w:ascii="Raleway Medium" w:hAnsi="Raleway Medium"/>
-          <w:i/>
-          <w:sz w:val="22"/>
-          <w:szCs w:val="22"/>
-          <w:vertAlign w:val="superscript"/>
-          <w:lang w:val="en-US"/>
-        </w:rPr>
-        <w:t>th</w:t>
-      </w:r>
-      <w:r>
-        <w:rPr>
-          <w:rFonts w:ascii="Raleway Medium" w:hAnsi="Raleway Medium"/>
-          <w:i/>
-          <w:sz w:val="22"/>
-          <w:szCs w:val="22"/>
-          <w:lang w:val="en-US"/>
-        </w:rPr>
-        <w:t xml:space="preserve"> Yr. Engineering</w:t>
-      </w:r>
-      <w:r>
-        <w:rPr>
-          <w:rFonts w:ascii="Raleway Medium" w:hAnsi="Raleway Medium"/>
-          <w:i/>
-          <w:sz w:val="22"/>
-          <w:szCs w:val="22"/>
-          <w:lang w:val="en-US"/>
-        </w:rPr>
-        <w:t xml:space="preserve"> project</w:t>
+        <w:t>Facebook Lik</w:t>
+      </w:r>
+      <w:r>
+        <w:rPr>
+          <w:rFonts w:ascii="Raleway" w:hAnsi="Raleway"/>
+          <w:b/>
+          <w:sz w:val="22"/>
+          <w:szCs w:val="22"/>
+          <w:lang w:val="en-US"/>
+        </w:rPr>
+        <w:t>e-meter T-s</w:t>
+      </w:r>
+      <w:r>
+        <w:rPr>
+          <w:rFonts w:ascii="Raleway" w:hAnsi="Raleway"/>
+          <w:b/>
+          <w:sz w:val="22"/>
+          <w:szCs w:val="22"/>
+          <w:lang w:val="en-US"/>
+        </w:rPr>
+        <w:t>hirt</w:t>
+      </w:r>
+      <w:r>
+        <w:rPr>
+          <w:rFonts w:ascii="Raleway Medium" w:hAnsi="Raleway Medium"/>
+          <w:sz w:val="22"/>
+          <w:szCs w:val="22"/>
+          <w:lang w:val="en-US"/>
+        </w:rPr>
+        <w:t xml:space="preserve"> - </w:t>
+      </w:r>
+      <w:r>
+        <w:rPr>
+          <w:rFonts w:ascii="Raleway Medium" w:hAnsi="Raleway Medium"/>
+          <w:i/>
+          <w:sz w:val="22"/>
+          <w:szCs w:val="22"/>
+          <w:lang w:val="en-US"/>
+        </w:rPr>
+        <w:t xml:space="preserve">2014 </w:t>
+      </w:r>
+      <w:r>
+        <w:rPr>
+          <w:rFonts w:ascii="Raleway Medium" w:hAnsi="Raleway Medium"/>
+          <w:i/>
+          <w:sz w:val="22"/>
+          <w:szCs w:val="22"/>
+          <w:lang w:val="en-US"/>
+        </w:rPr>
+        <w:t>Facebook Hackathon</w:t>
       </w:r>
     </w:p>
     <w:p>
@@ -1424,14 +1687,10 @@
           <w:szCs w:val="22"/>
           <w:lang w:val="en-US"/>
         </w:rPr>
-        <w:t>Designed and built low cost laser sensor capable of modeling its environment and objects around it in 3 dimensions. Point cloud data is streamed to computer in real time wirelessly over UDP</w:t>
-      </w:r>
-    </w:p>
-    <w:p>
-      <w:pPr>
-        <w:pStyle w:val="ListParagraph"/>
-        <w:spacing w:before="60"/>
-        <w:ind w:left="284"/>
+        <w:t xml:space="preserve">Designed &amp; built ‘Like-meter’ LED T-shit in 24 </w:t>
+      </w:r>
+      <w:proofErr w:type="spellStart"/>
+      <w:r>
         <w:rPr>
           <w:rFonts w:ascii="Raleway Medium" w:hAnsi="Raleway Medium" w:cs="Raleway-Light"/>
           <w:color w:val="424242"/>
@@ -1439,7 +1698,9 @@
           <w:szCs w:val="22"/>
           <w:lang w:val="en-US"/>
         </w:rPr>
-      </w:pPr>
+        <w:t>hr</w:t>
+      </w:r>
+      <w:proofErr w:type="spellEnd"/>
       <w:r>
         <w:rPr>
           <w:rFonts w:ascii="Raleway Medium" w:hAnsi="Raleway Medium" w:cs="Raleway-Light"/>
@@ -1448,79 +1709,30 @@
           <w:szCs w:val="22"/>
           <w:lang w:val="en-US"/>
         </w:rPr>
-        <w:t>Technologies used: Raspberry Pi, Arduino, C++, Matlab, Meshlab, image processing, UDP, ZigBee, Motors, Optical encoder</w:t>
-      </w:r>
-    </w:p>
-    <w:p>
-      <w:pPr>
-        <w:spacing w:before="60"/>
-        <w:ind w:left="66"/>
-        <w:rPr>
-          <w:rFonts w:ascii="Raleway Medium" w:hAnsi="Raleway Medium"/>
-          <w:sz w:val="22"/>
-          <w:szCs w:val="22"/>
-          <w:lang w:val="en-US"/>
-        </w:rPr>
-      </w:pPr>
-      <w:r>
-        <w:rPr>
-          <w:rFonts w:ascii="Raleway" w:hAnsi="Raleway"/>
-          <w:b/>
-          <w:sz w:val="22"/>
-          <w:szCs w:val="22"/>
-          <w:lang w:val="en-US"/>
-        </w:rPr>
-        <w:t>Facebook Lik</w:t>
-      </w:r>
-      <w:r>
-        <w:rPr>
-          <w:rFonts w:ascii="Raleway" w:hAnsi="Raleway"/>
-          <w:b/>
-          <w:sz w:val="22"/>
-          <w:szCs w:val="22"/>
-          <w:lang w:val="en-US"/>
-        </w:rPr>
-        <w:t>e-meter T-s</w:t>
-      </w:r>
-      <w:r>
-        <w:rPr>
-          <w:rFonts w:ascii="Raleway" w:hAnsi="Raleway"/>
-          <w:b/>
-          <w:sz w:val="22"/>
-          <w:szCs w:val="22"/>
-          <w:lang w:val="en-US"/>
-        </w:rPr>
-        <w:t>hirt</w:t>
-      </w:r>
-      <w:r>
-        <w:rPr>
-          <w:rFonts w:ascii="Raleway Medium" w:hAnsi="Raleway Medium"/>
-          <w:sz w:val="22"/>
-          <w:szCs w:val="22"/>
-          <w:lang w:val="en-US"/>
-        </w:rPr>
-        <w:t xml:space="preserve"> - </w:t>
-      </w:r>
-      <w:r>
-        <w:rPr>
-          <w:rFonts w:ascii="Raleway Medium" w:hAnsi="Raleway Medium"/>
-          <w:i/>
-          <w:sz w:val="22"/>
-          <w:szCs w:val="22"/>
-          <w:lang w:val="en-US"/>
-        </w:rPr>
-        <w:t xml:space="preserve">2014 </w:t>
-      </w:r>
-      <w:r>
-        <w:rPr>
-          <w:rFonts w:ascii="Raleway Medium" w:hAnsi="Raleway Medium"/>
-          <w:i/>
-          <w:sz w:val="22"/>
-          <w:szCs w:val="22"/>
-          <w:lang w:val="en-US"/>
-        </w:rPr>
-        <w:t>Facebook Hackathon</w:t>
-      </w:r>
+        <w:t xml:space="preserve"> </w:t>
+      </w:r>
+      <w:proofErr w:type="spellStart"/>
+      <w:r>
+        <w:rPr>
+          <w:rFonts w:ascii="Raleway Medium" w:hAnsi="Raleway Medium" w:cs="Raleway-Light"/>
+          <w:color w:val="424242"/>
+          <w:sz w:val="22"/>
+          <w:szCs w:val="22"/>
+          <w:lang w:val="en-US"/>
+        </w:rPr>
+        <w:t>h</w:t>
+      </w:r>
+      <w:r>
+        <w:rPr>
+          <w:rFonts w:ascii="Raleway Medium" w:hAnsi="Raleway Medium" w:cs="Raleway-Light"/>
+          <w:color w:val="424242"/>
+          <w:sz w:val="22"/>
+          <w:szCs w:val="22"/>
+          <w:lang w:val="en-US"/>
+        </w:rPr>
+        <w:t>ackathon</w:t>
+      </w:r>
+      <w:proofErr w:type="spellEnd"/>
     </w:p>
     <w:p>
       <w:pPr>
@@ -1546,7 +1758,7 @@
           <w:szCs w:val="22"/>
           <w:lang w:val="en-US"/>
         </w:rPr>
-        <w:t>Designed and built low cost laser sensor capable of modeling its environment and objects around it in 3 dimensions. Point cloud data is streamed to computer in real time wirelessly over UDP</w:t>
+        <w:t xml:space="preserve">Like-meter fills up as you get likes on Facebook  </w:t>
       </w:r>
     </w:p>
     <w:p>
@@ -1555,8 +1767,22 @@
         <w:spacing w:before="60"/>
         <w:ind w:left="284"/>
         <w:rPr>
+          <w:rFonts w:ascii="Raleway Medium" w:hAnsi="Raleway Medium"/>
+          <w:sz w:val="4"/>
+          <w:szCs w:val="4"/>
+          <w:lang w:val="en-US"/>
+        </w:rPr>
+      </w:pPr>
+    </w:p>
+    <w:p>
+      <w:pPr>
+        <w:pStyle w:val="ListParagraph"/>
+        <w:spacing w:before="60"/>
+        <w:ind w:left="284"/>
+        <w:rPr>
           <w:rFonts w:ascii="Raleway Medium" w:hAnsi="Raleway Medium" w:cs="Raleway-Light"/>
-          <w:color w:val="424242"/>
+          <w:i/>
+          <w:color w:val="404040" w:themeColor="text1" w:themeTint="BF"/>
           <w:sz w:val="22"/>
           <w:szCs w:val="22"/>
           <w:lang w:val="en-US"/>
@@ -1565,7 +1791,8 @@
       <w:r>
         <w:rPr>
           <w:rFonts w:ascii="Raleway Medium" w:hAnsi="Raleway Medium" w:cs="Raleway-Light"/>
-          <w:color w:val="424242"/>
+          <w:i/>
+          <w:color w:val="404040" w:themeColor="text1" w:themeTint="BF"/>
           <w:sz w:val="22"/>
           <w:szCs w:val="22"/>
           <w:lang w:val="en-US"/>
@@ -1575,7 +1802,8 @@
       <w:r>
         <w:rPr>
           <w:rFonts w:ascii="Raleway Medium" w:hAnsi="Raleway Medium" w:cs="Raleway-Light"/>
-          <w:color w:val="424242"/>
+          <w:i/>
+          <w:color w:val="404040" w:themeColor="text1" w:themeTint="BF"/>
           <w:sz w:val="22"/>
           <w:szCs w:val="22"/>
           <w:lang w:val="en-US"/>
@@ -1670,15 +1898,31 @@
         <w:rPr>
           <w:rFonts w:ascii="Raleway Medium" w:hAnsi="Raleway Medium" w:cs="Raleway-Light"/>
           <w:color w:val="424242"/>
-          <w:sz w:val="22"/>
-          <w:szCs w:val="22"/>
-          <w:lang w:val="en-US"/>
-        </w:rPr>
-      </w:pPr>
-      <w:r>
+          <w:sz w:val="4"/>
+          <w:szCs w:val="4"/>
+          <w:lang w:val="en-US"/>
+        </w:rPr>
+      </w:pPr>
+    </w:p>
+    <w:p>
+      <w:pPr>
+        <w:pStyle w:val="ListParagraph"/>
+        <w:spacing w:before="60"/>
+        <w:ind w:left="284"/>
         <w:rPr>
           <w:rFonts w:ascii="Raleway Medium" w:hAnsi="Raleway Medium" w:cs="Raleway-Light"/>
-          <w:color w:val="424242"/>
+          <w:i/>
+          <w:color w:val="404040" w:themeColor="text1" w:themeTint="BF"/>
+          <w:sz w:val="22"/>
+          <w:szCs w:val="22"/>
+          <w:lang w:val="en-US"/>
+        </w:rPr>
+      </w:pPr>
+      <w:r>
+        <w:rPr>
+          <w:rFonts w:ascii="Raleway Medium" w:hAnsi="Raleway Medium" w:cs="Raleway-Light"/>
+          <w:i/>
+          <w:color w:val="404040" w:themeColor="text1" w:themeTint="BF"/>
           <w:sz w:val="22"/>
           <w:szCs w:val="22"/>
           <w:lang w:val="en-US"/>
@@ -1689,8 +1933,8 @@
     <w:sectPr>
       <w:type w:val="continuous"/>
       <w:pgSz w:w="12240" w:h="15840"/>
-      <w:pgMar w:top="1440" w:right="1440" w:bottom="131" w:left="1156" w:header="708" w:footer="708" w:gutter="0"/>
-      <w:cols w:num="2" w:space="292"/>
+      <w:pgMar w:top="1440" w:right="1161" w:bottom="131" w:left="1156" w:header="708" w:footer="708" w:gutter="0"/>
+      <w:cols w:num="2" w:space="279"/>
       <w:docGrid w:linePitch="360"/>
     </w:sectPr>
   </w:body>
@@ -1928,7 +2172,7 @@
   <w:abstractNum w:abstractNumId="2">
     <w:nsid w:val="3B544AF4"/>
     <w:multiLevelType w:val="hybridMultilevel"/>
-    <w:tmpl w:val="706E8C36"/>
+    <w:tmpl w:val="D6088082"/>
     <w:lvl w:ilvl="0" w:tplc="04090001">
       <w:start w:val="1"/>
       <w:numFmt w:val="bullet"/>
@@ -1941,16 +2185,16 @@
         <w:rFonts w:ascii="Symbol" w:hAnsi="Symbol" w:hint="default"/>
       </w:rPr>
     </w:lvl>
-    <w:lvl w:ilvl="1" w:tplc="04090003">
-      <w:start w:val="1"/>
-      <w:numFmt w:val="bullet"/>
-      <w:lvlText w:val="o"/>
+    <w:lvl w:ilvl="1" w:tplc="04090001">
+      <w:start w:val="1"/>
+      <w:numFmt w:val="bullet"/>
+      <w:lvlText w:val=""/>
       <w:lvlJc w:val="left"/>
       <w:pPr>
         <w:ind w:left="1440" w:hanging="360"/>
       </w:pPr>
       <w:rPr>
-        <w:rFonts w:ascii="Courier New" w:hAnsi="Courier New" w:cs="Courier New" w:hint="default"/>
+        <w:rFonts w:ascii="Symbol" w:hAnsi="Symbol" w:hint="default"/>
       </w:rPr>
     </w:lvl>
     <w:lvl w:ilvl="2" w:tplc="04090005" w:tentative="1">
@@ -3236,4 +3480,16 @@
     </a:ext>
   </a:extLst>
 </a:theme>
+</file>
+
+<file path=customXml/item1.xml><?xml version="1.0" encoding="utf-8"?>
+<b:Sources xmlns:b="http://schemas.openxmlformats.org/officeDocument/2006/bibliography" xmlns="http://schemas.openxmlformats.org/officeDocument/2006/bibliography" SelectedStyle="/APASixthEditionOfficeOnline.xsl" StyleName="APA"/>
+</file>
+
+<file path=customXml/itemProps1.xml><?xml version="1.0" encoding="utf-8"?>
+<ds:datastoreItem xmlns:ds="http://schemas.openxmlformats.org/officeDocument/2006/customXml" ds:itemID="{6A33A595-58B8-1241-8869-A09938FB9A56}">
+  <ds:schemaRefs>
+    <ds:schemaRef ds:uri="http://schemas.openxmlformats.org/officeDocument/2006/bibliography"/>
+  </ds:schemaRefs>
+</ds:datastoreItem>
 </file>
</xml_diff>

<commit_message>
Fixed links on resume
</commit_message>
<xml_diff>
--- a/public/resumes/resume-one-page.docx
+++ b/public/resumes/resume-one-page.docx
@@ -24,27 +24,27 @@
         </w:rPr>
         <w:t>GEORGE JOSE</w:t>
       </w:r>
+      <w:bookmarkStart w:id="0" w:name="_GoBack"/>
+      <w:bookmarkEnd w:id="0"/>
     </w:p>
     <w:p>
       <w:pPr>
         <w:ind w:left="-142"/>
         <w:jc w:val="center"/>
         <w:rPr>
-          <w:rFonts w:ascii="Raleway Medium" w:hAnsi="Raleway Medium"/>
-          <w:sz w:val="21"/>
-          <w:szCs w:val="22"/>
-          <w:lang w:val="en-US"/>
+          <w:rStyle w:val="Hyperlink"/>
+          <w:rFonts w:cs="Helvetica"/>
+          <w:color w:val="EF4836"/>
+          <w:u w:val="none"/>
         </w:rPr>
       </w:pPr>
       <w:hyperlink r:id="rId6" w:history="1">
         <w:r>
           <w:rPr>
             <w:rStyle w:val="Hyperlink"/>
-            <w:rFonts w:ascii="Raleway Medium" w:hAnsi="Raleway Medium" w:cs="Helvetica"/>
+            <w:rFonts w:cs="Helvetica"/>
             <w:color w:val="EF4836"/>
-            <w:sz w:val="21"/>
-            <w:szCs w:val="22"/>
-            <w:lang w:val="en-US"/>
+            <w:u w:val="none"/>
           </w:rPr>
           <w:t>https://www.georgejose.com</w:t>
         </w:r>
@@ -62,11 +62,9 @@
         <w:r>
           <w:rPr>
             <w:rStyle w:val="Hyperlink"/>
-            <w:rFonts w:ascii="Raleway Medium" w:hAnsi="Raleway Medium" w:cs="Helvetica"/>
+            <w:rFonts w:cs="Helvetica"/>
             <w:color w:val="EF4836"/>
-            <w:sz w:val="21"/>
-            <w:szCs w:val="22"/>
-            <w:lang w:val="en-US"/>
+            <w:u w:val="none"/>
           </w:rPr>
           <w:t>https://github.com/G2Jose</w:t>
         </w:r>
@@ -74,12 +72,9 @@
       <w:r>
         <w:rPr>
           <w:rStyle w:val="Hyperlink"/>
-          <w:rFonts w:ascii="Raleway Medium" w:hAnsi="Raleway Medium" w:cs="Helvetica"/>
+          <w:rFonts w:cs="Helvetica"/>
           <w:color w:val="EF4836"/>
-          <w:sz w:val="21"/>
-          <w:szCs w:val="22"/>
           <w:u w:val="none"/>
-          <w:lang w:val="en-US"/>
         </w:rPr>
         <w:t xml:space="preserve"> </w:t>
       </w:r>
@@ -96,11 +91,9 @@
         <w:r>
           <w:rPr>
             <w:rStyle w:val="Hyperlink"/>
-            <w:rFonts w:ascii="Raleway Medium" w:hAnsi="Raleway Medium" w:cs="Helvetica"/>
+            <w:rFonts w:cs="Helvetica"/>
             <w:color w:val="EF4836"/>
-            <w:sz w:val="21"/>
-            <w:szCs w:val="22"/>
-            <w:lang w:val="en-US"/>
+            <w:u w:val="none"/>
           </w:rPr>
           <w:t>https://ca.linkedin.com/in/g2jose</w:t>
         </w:r>
@@ -297,7 +290,47 @@
           <w:szCs w:val="22"/>
           <w:lang w:val="en-US"/>
         </w:rPr>
-        <w:t>Solid grasp of architecture, infrastructure, devops pipeline (Docker, *nix), RESTful API design</w:t>
+        <w:t>Solid grasp of architecture, infrastructure, devops pipeline (</w:t>
+      </w:r>
+      <w:proofErr w:type="spellStart"/>
+      <w:r>
+        <w:rPr>
+          <w:rFonts w:ascii="Raleway Medium" w:hAnsi="Raleway Medium"/>
+          <w:sz w:val="22"/>
+          <w:szCs w:val="22"/>
+          <w:lang w:val="en-US"/>
+        </w:rPr>
+        <w:t>Docker</w:t>
+      </w:r>
+      <w:proofErr w:type="spellEnd"/>
+      <w:r>
+        <w:rPr>
+          <w:rFonts w:ascii="Raleway Medium" w:hAnsi="Raleway Medium"/>
+          <w:sz w:val="22"/>
+          <w:szCs w:val="22"/>
+          <w:lang w:val="en-US"/>
+        </w:rPr>
+        <w:t xml:space="preserve">, *nix), </w:t>
+      </w:r>
+      <w:proofErr w:type="spellStart"/>
+      <w:r>
+        <w:rPr>
+          <w:rFonts w:ascii="Raleway Medium" w:hAnsi="Raleway Medium"/>
+          <w:sz w:val="22"/>
+          <w:szCs w:val="22"/>
+          <w:lang w:val="en-US"/>
+        </w:rPr>
+        <w:t>RESTful</w:t>
+      </w:r>
+      <w:proofErr w:type="spellEnd"/>
+      <w:r>
+        <w:rPr>
+          <w:rFonts w:ascii="Raleway Medium" w:hAnsi="Raleway Medium"/>
+          <w:sz w:val="22"/>
+          <w:szCs w:val="22"/>
+          <w:lang w:val="en-US"/>
+        </w:rPr>
+        <w:t xml:space="preserve"> API design</w:t>
       </w:r>
       <w:r>
         <w:rPr>
@@ -308,8 +341,6 @@
         </w:rPr>
         <w:t>, a</w:t>
       </w:r>
-      <w:bookmarkStart w:id="0" w:name="_GoBack"/>
-      <w:bookmarkEnd w:id="0"/>
       <w:r>
         <w:rPr>
           <w:rFonts w:ascii="Raleway Medium" w:hAnsi="Raleway Medium"/>
@@ -1378,7 +1409,31 @@
           <w:szCs w:val="22"/>
           <w:lang w:val="en-US"/>
         </w:rPr>
-        <w:t>, GMaps API</w:t>
+        <w:t xml:space="preserve">, </w:t>
+      </w:r>
+      <w:proofErr w:type="spellStart"/>
+      <w:r>
+        <w:rPr>
+          <w:rFonts w:ascii="Raleway Medium" w:hAnsi="Raleway Medium"/>
+          <w:i/>
+          <w:color w:val="404040" w:themeColor="text1" w:themeTint="BF"/>
+          <w:sz w:val="22"/>
+          <w:szCs w:val="22"/>
+          <w:lang w:val="en-US"/>
+        </w:rPr>
+        <w:t>GMaps</w:t>
+      </w:r>
+      <w:proofErr w:type="spellEnd"/>
+      <w:r>
+        <w:rPr>
+          <w:rFonts w:ascii="Raleway Medium" w:hAnsi="Raleway Medium"/>
+          <w:i/>
+          <w:color w:val="404040" w:themeColor="text1" w:themeTint="BF"/>
+          <w:sz w:val="22"/>
+          <w:szCs w:val="22"/>
+          <w:lang w:val="en-US"/>
+        </w:rPr>
+        <w:t xml:space="preserve"> API</w:t>
       </w:r>
     </w:p>
     <w:p>
@@ -1506,8 +1561,20 @@
           <w:szCs w:val="22"/>
           <w:lang w:val="en-US"/>
         </w:rPr>
-        <w:t xml:space="preserve"> including names, titles, salaries etc</w:t>
-      </w:r>
+        <w:t xml:space="preserve"> including names, titles, salaries </w:t>
+      </w:r>
+      <w:proofErr w:type="spellStart"/>
+      <w:r>
+        <w:rPr>
+          <w:rFonts w:ascii="Raleway Medium" w:hAnsi="Raleway Medium" w:cs="Raleway-Light"/>
+          <w:color w:val="424242"/>
+          <w:sz w:val="22"/>
+          <w:szCs w:val="22"/>
+          <w:lang w:val="en-US"/>
+        </w:rPr>
+        <w:t>etc</w:t>
+      </w:r>
+      <w:proofErr w:type="spellEnd"/>
     </w:p>
     <w:p>
       <w:pPr>
@@ -3847,7 +3914,7 @@
 </file>
 
 <file path=customXml/itemProps1.xml><?xml version="1.0" encoding="utf-8"?>
-<ds:datastoreItem xmlns:ds="http://schemas.openxmlformats.org/officeDocument/2006/customXml" ds:itemID="{A1CE16C1-E3BB-DE46-9C5D-35A2D7EE71E4}">
+<ds:datastoreItem xmlns:ds="http://schemas.openxmlformats.org/officeDocument/2006/customXml" ds:itemID="{65BCDC21-4EE4-F744-BB23-FFDDD7071AE6}">
   <ds:schemaRefs>
     <ds:schemaRef ds:uri="http://schemas.openxmlformats.org/officeDocument/2006/bibliography"/>
   </ds:schemaRefs>

</xml_diff>

<commit_message>
Updated styles for tablet
</commit_message>
<xml_diff>
--- a/public/resumes/resume-one-page.docx
+++ b/public/resumes/resume-one-page.docx
@@ -24,8 +24,6 @@
         </w:rPr>
         <w:t>GEORGE JOSE</w:t>
       </w:r>
-      <w:bookmarkStart w:id="0" w:name="_GoBack"/>
-      <w:bookmarkEnd w:id="0"/>
     </w:p>
     <w:p>
       <w:pPr>
@@ -290,7 +288,25 @@
           <w:szCs w:val="22"/>
           <w:lang w:val="en-US"/>
         </w:rPr>
-        <w:t>Solid grasp of architecture, infrastructure, devops pipeline (Docker, *nix), RESTful API design</w:t>
+        <w:t>Experience leading teams, s</w:t>
+      </w:r>
+      <w:r>
+        <w:rPr>
+          <w:rFonts w:ascii="Raleway Medium" w:hAnsi="Raleway Medium"/>
+          <w:sz w:val="22"/>
+          <w:szCs w:val="22"/>
+          <w:lang w:val="en-US"/>
+        </w:rPr>
+        <w:t>olid grasp of architecture, infrastructure, devops pipeline (Docker, *nix), RESTful API</w:t>
+      </w:r>
+      <w:r>
+        <w:rPr>
+          <w:rFonts w:ascii="Raleway Medium" w:hAnsi="Raleway Medium"/>
+          <w:sz w:val="22"/>
+          <w:szCs w:val="22"/>
+          <w:lang w:val="en-US"/>
+        </w:rPr>
+        <w:t>s</w:t>
       </w:r>
       <w:r>
         <w:rPr>
@@ -308,7 +324,16 @@
           <w:szCs w:val="22"/>
           <w:lang w:val="en-US"/>
         </w:rPr>
-        <w:t>gile software development</w:t>
+        <w:t xml:space="preserve">gile </w:t>
+      </w:r>
+      <w:r>
+        <w:rPr>
+          <w:rFonts w:ascii="Raleway Medium" w:hAnsi="Raleway Medium"/>
+          <w:sz w:val="22"/>
+          <w:szCs w:val="22"/>
+          <w:lang w:val="en-US"/>
+        </w:rPr>
+        <w:t>practices</w:t>
       </w:r>
     </w:p>
     <w:p>
@@ -535,6 +560,15 @@
           <w:szCs w:val="22"/>
           <w:lang w:val="en-US"/>
         </w:rPr>
+        <w:t xml:space="preserve">Tech Lead - </w:t>
+      </w:r>
+      <w:r>
+        <w:rPr>
+          <w:rFonts w:ascii="Raleway Medium" w:hAnsi="Raleway Medium"/>
+          <w:sz w:val="22"/>
+          <w:szCs w:val="22"/>
+          <w:lang w:val="en-US"/>
+        </w:rPr>
         <w:t xml:space="preserve">Architected solution </w:t>
       </w:r>
       <w:r>
@@ -580,7 +614,25 @@
           <w:szCs w:val="22"/>
           <w:lang w:val="en-US"/>
         </w:rPr>
-        <w:t xml:space="preserve"> building full stack appli</w:t>
+        <w:t xml:space="preserve"> building full stack </w:t>
+      </w:r>
+      <w:r>
+        <w:rPr>
+          <w:rFonts w:ascii="Raleway Medium" w:hAnsi="Raleway Medium"/>
+          <w:sz w:val="22"/>
+          <w:szCs w:val="22"/>
+          <w:lang w:val="en-US"/>
+        </w:rPr>
+        <w:t xml:space="preserve">microservices-based </w:t>
+      </w:r>
+      <w:r>
+        <w:rPr>
+          <w:rFonts w:ascii="Raleway Medium" w:hAnsi="Raleway Medium"/>
+          <w:sz w:val="22"/>
+          <w:szCs w:val="22"/>
+          <w:lang w:val="en-US"/>
+        </w:rPr>
+        <w:t>appli</w:t>
       </w:r>
       <w:r>
         <w:rPr>
@@ -598,7 +650,34 @@
           <w:szCs w:val="22"/>
           <w:lang w:val="en-US"/>
         </w:rPr>
-        <w:t xml:space="preserve"> frontend, backend &amp;</w:t>
+        <w:t xml:space="preserve"> </w:t>
+      </w:r>
+      <w:r>
+        <w:rPr>
+          <w:rFonts w:ascii="Raleway Medium" w:hAnsi="Raleway Medium"/>
+          <w:sz w:val="22"/>
+          <w:szCs w:val="22"/>
+          <w:lang w:val="en-US"/>
+        </w:rPr>
+        <w:t xml:space="preserve">end to end </w:t>
+      </w:r>
+      <w:r>
+        <w:rPr>
+          <w:rFonts w:ascii="Raleway Medium" w:hAnsi="Raleway Medium"/>
+          <w:sz w:val="22"/>
+          <w:szCs w:val="22"/>
+          <w:lang w:val="en-US"/>
+        </w:rPr>
+        <w:t>dev</w:t>
+      </w:r>
+      <w:r>
+        <w:rPr>
+          <w:rFonts w:ascii="Raleway Medium" w:hAnsi="Raleway Medium"/>
+          <w:sz w:val="22"/>
+          <w:szCs w:val="22"/>
+          <w:lang w:val="en-US"/>
+        </w:rPr>
+        <w:t xml:space="preserve"> &amp;</w:t>
       </w:r>
       <w:r>
         <w:rPr>
@@ -608,15 +687,6 @@
           <w:lang w:val="en-US"/>
         </w:rPr>
         <w:t xml:space="preserve"> devops capabilities</w:t>
-      </w:r>
-      <w:r>
-        <w:rPr>
-          <w:rFonts w:ascii="Raleway Medium" w:hAnsi="Raleway Medium"/>
-          <w:sz w:val="22"/>
-          <w:szCs w:val="22"/>
-          <w:lang w:val="en-US"/>
-        </w:rPr>
-        <w:t xml:space="preserve"> in response to RFP</w:t>
       </w:r>
     </w:p>
     <w:p>
@@ -1238,17 +1308,37 @@
           <w:szCs w:val="22"/>
           <w:lang w:val="en-US"/>
         </w:rPr>
-        <w:t xml:space="preserve">Live TTC Map </w:t>
+        <w:t>Click Prediction</w:t>
       </w:r>
       <w:r>
         <w:rPr>
           <w:rFonts w:ascii="Raleway" w:hAnsi="Raleway"/>
-          <w:i/>
-          <w:sz w:val="22"/>
-          <w:szCs w:val="22"/>
-          <w:lang w:val="en-US"/>
-        </w:rPr>
-        <w:t>– Personal Project</w:t>
+          <w:b/>
+          <w:sz w:val="22"/>
+          <w:szCs w:val="22"/>
+          <w:lang w:val="en-US"/>
+        </w:rPr>
+        <w:t xml:space="preserve"> </w:t>
+      </w:r>
+      <w:r>
+        <w:rPr>
+          <w:rFonts w:ascii="Raleway" w:hAnsi="Raleway"/>
+          <w:i/>
+          <w:sz w:val="22"/>
+          <w:szCs w:val="22"/>
+          <w:lang w:val="en-US"/>
+        </w:rPr>
+        <w:t xml:space="preserve">– </w:t>
+      </w:r>
+      <w:r>
+        <w:rPr>
+          <w:rFonts w:ascii="Raleway" w:hAnsi="Raleway"/>
+          <w:i/>
+          <w:sz w:val="22"/>
+          <w:szCs w:val="22"/>
+          <w:lang w:val="en-US"/>
+        </w:rPr>
+        <w:t>Deloitte Machine Learning Hackathon Oct ‘16</w:t>
       </w:r>
     </w:p>
     <w:p>
@@ -1273,43 +1363,36 @@
           <w:szCs w:val="22"/>
           <w:lang w:val="en-US"/>
         </w:rPr>
-        <w:t>Created</w:t>
-      </w:r>
-      <w:r>
-        <w:rPr>
-          <w:rFonts w:ascii="Raleway Medium" w:hAnsi="Raleway Medium"/>
-          <w:sz w:val="22"/>
-          <w:szCs w:val="22"/>
-          <w:lang w:val="en-US"/>
-        </w:rPr>
-        <w:t xml:space="preserve"> </w:t>
-      </w:r>
-      <w:r>
-        <w:rPr>
-          <w:rFonts w:ascii="Raleway Medium" w:hAnsi="Raleway Medium"/>
-          <w:sz w:val="22"/>
-          <w:szCs w:val="22"/>
-          <w:lang w:val="en-US"/>
-        </w:rPr>
-        <w:t>web app</w:t>
-      </w:r>
-      <w:r>
-        <w:rPr>
-          <w:rFonts w:ascii="Raleway Medium" w:hAnsi="Raleway Medium"/>
-          <w:sz w:val="22"/>
-          <w:szCs w:val="22"/>
-          <w:lang w:val="en-US"/>
-        </w:rPr>
-        <w:t xml:space="preserve"> to show real-time locations of Toronto </w:t>
-      </w:r>
-      <w:r>
-        <w:rPr>
-          <w:rFonts w:ascii="Raleway Medium" w:hAnsi="Raleway Medium"/>
-          <w:sz w:val="22"/>
-          <w:szCs w:val="22"/>
-          <w:lang w:val="en-US"/>
-        </w:rPr>
-        <w:t>transit vehicles</w:t>
+        <w:t xml:space="preserve">Won first place </w:t>
+      </w:r>
+      <w:r>
+        <w:rPr>
+          <w:rFonts w:ascii="Raleway Medium" w:hAnsi="Raleway Medium"/>
+          <w:sz w:val="22"/>
+          <w:szCs w:val="22"/>
+          <w:lang w:val="en-US"/>
+        </w:rPr>
+        <w:t xml:space="preserve">(team of </w:t>
+      </w:r>
+      <w:r>
+        <w:rPr>
+          <w:rFonts w:ascii="Raleway Medium" w:hAnsi="Raleway Medium"/>
+          <w:sz w:val="22"/>
+          <w:szCs w:val="22"/>
+          <w:lang w:val="en-US"/>
+        </w:rPr>
+        <w:t>5</w:t>
+      </w:r>
+      <w:bookmarkStart w:id="0" w:name="_GoBack"/>
+      <w:bookmarkEnd w:id="0"/>
+      <w:r>
+        <w:rPr>
+          <w:rFonts w:ascii="Raleway Medium" w:hAnsi="Raleway Medium"/>
+          <w:sz w:val="22"/>
+          <w:szCs w:val="22"/>
+          <w:lang w:val="en-US"/>
+        </w:rPr>
+        <w:t>) for predicting likelihood of promoted content being clicked, given large dataset (&gt;30GB)</w:t>
       </w:r>
     </w:p>
     <w:p>
@@ -1318,12 +1401,9 @@
         <w:spacing w:before="60"/>
         <w:ind w:left="436"/>
         <w:rPr>
-          <w:rStyle w:val="Hyperlink"/>
-          <w:rFonts w:ascii="Raleway Medium" w:hAnsi="Raleway Medium"/>
-          <w:color w:val="auto"/>
-          <w:sz w:val="22"/>
-          <w:szCs w:val="22"/>
-          <w:u w:val="none"/>
+          <w:rFonts w:ascii="Raleway Medium" w:hAnsi="Raleway Medium"/>
+          <w:sz w:val="22"/>
+          <w:szCs w:val="22"/>
           <w:lang w:val="en-US"/>
         </w:rPr>
       </w:pPr>
@@ -1336,7 +1416,7 @@
           <w:szCs w:val="22"/>
           <w:lang w:val="en-US"/>
         </w:rPr>
-        <w:t>Te</w:t>
+        <w:t xml:space="preserve">Technologies: </w:t>
       </w:r>
       <w:r>
         <w:rPr>
@@ -1347,7 +1427,7 @@
           <w:szCs w:val="22"/>
           <w:lang w:val="en-US"/>
         </w:rPr>
-        <w:t>chnologies: jQuery, Node</w:t>
+        <w:t>Python</w:t>
       </w:r>
       <w:r>
         <w:rPr>
@@ -1360,7 +1440,6 @@
         </w:rPr>
         <w:t xml:space="preserve">, </w:t>
       </w:r>
-      <w:proofErr w:type="spellStart"/>
       <w:r>
         <w:rPr>
           <w:rFonts w:ascii="Raleway Medium" w:hAnsi="Raleway Medium"/>
@@ -1370,80 +1449,38 @@
           <w:szCs w:val="22"/>
           <w:lang w:val="en-US"/>
         </w:rPr>
-        <w:t>GMaps</w:t>
-      </w:r>
-      <w:proofErr w:type="spellEnd"/>
-      <w:r>
-        <w:rPr>
-          <w:rFonts w:ascii="Raleway Medium" w:hAnsi="Raleway Medium"/>
-          <w:i/>
-          <w:color w:val="404040" w:themeColor="text1" w:themeTint="BF"/>
-          <w:sz w:val="22"/>
-          <w:szCs w:val="22"/>
-          <w:lang w:val="en-US"/>
-        </w:rPr>
-        <w:t xml:space="preserve"> API</w:t>
-      </w:r>
-    </w:p>
-    <w:p>
-      <w:pPr>
-        <w:pStyle w:val="ListParagraph"/>
-        <w:ind w:left="0"/>
-        <w:rPr>
-          <w:rStyle w:val="Hyperlink"/>
-          <w:rFonts w:ascii="Raleway Medium" w:hAnsi="Raleway Medium"/>
-          <w:color w:val="auto"/>
-          <w:sz w:val="22"/>
-          <w:szCs w:val="22"/>
-          <w:u w:val="none"/>
-          <w:lang w:val="en-US"/>
-        </w:rPr>
-      </w:pPr>
-      <w:r>
-        <w:rPr>
-          <w:rStyle w:val="Hyperlink"/>
+        <w:t xml:space="preserve">SQL, SciKit-Learn </w:t>
+      </w:r>
+    </w:p>
+    <w:p>
+      <w:pPr>
+        <w:spacing w:before="120"/>
+        <w:rPr>
+          <w:rFonts w:ascii="Raleway Medium" w:hAnsi="Raleway Medium"/>
+          <w:sz w:val="22"/>
+          <w:szCs w:val="22"/>
+          <w:lang w:val="en-US"/>
+        </w:rPr>
+      </w:pPr>
+      <w:r>
+        <w:rPr>
           <w:rFonts w:ascii="Raleway" w:hAnsi="Raleway"/>
           <w:b/>
-          <w:color w:val="000000" w:themeColor="text1"/>
-          <w:sz w:val="22"/>
-          <w:szCs w:val="22"/>
-          <w:u w:val="none"/>
-        </w:rPr>
-        <w:t>Government of Ontario Data crawler</w:t>
-      </w:r>
-      <w:r>
-        <w:rPr>
-          <w:rStyle w:val="Hyperlink"/>
-          <w:rFonts w:ascii="Raleway Medium" w:hAnsi="Raleway Medium"/>
-          <w:color w:val="000000" w:themeColor="text1"/>
-          <w:sz w:val="22"/>
-          <w:szCs w:val="22"/>
-          <w:u w:val="none"/>
-        </w:rPr>
-        <w:t xml:space="preserve"> </w:t>
-      </w:r>
-      <w:r>
-        <w:rPr>
-          <w:rStyle w:val="Hyperlink"/>
-          <w:rFonts w:ascii="Raleway Medium" w:hAnsi="Raleway Medium"/>
-          <w:color w:val="000000" w:themeColor="text1"/>
-          <w:sz w:val="22"/>
-          <w:szCs w:val="22"/>
-          <w:u w:val="none"/>
-        </w:rPr>
-        <w:t xml:space="preserve">– </w:t>
-      </w:r>
-      <w:r>
-        <w:rPr>
-          <w:rStyle w:val="Hyperlink"/>
-          <w:rFonts w:ascii="Raleway Medium" w:hAnsi="Raleway Medium"/>
-          <w:i/>
-          <w:color w:val="000000" w:themeColor="text1"/>
-          <w:sz w:val="22"/>
-          <w:szCs w:val="22"/>
-          <w:u w:val="none"/>
-        </w:rPr>
-        <w:t>Deloitte Hackathon</w:t>
+          <w:sz w:val="22"/>
+          <w:szCs w:val="22"/>
+          <w:lang w:val="en-US"/>
+        </w:rPr>
+        <w:t xml:space="preserve">Live TTC Map </w:t>
+      </w:r>
+      <w:r>
+        <w:rPr>
+          <w:rFonts w:ascii="Raleway" w:hAnsi="Raleway"/>
+          <w:i/>
+          <w:sz w:val="22"/>
+          <w:szCs w:val="22"/>
+          <w:lang w:val="en-US"/>
+        </w:rPr>
+        <w:t>– Personal Project</w:t>
       </w:r>
     </w:p>
     <w:p>
@@ -1451,98 +1488,78 @@
         <w:pStyle w:val="ListParagraph"/>
         <w:numPr>
           <w:ilvl w:val="0"/>
-          <w:numId w:val="7"/>
+          <w:numId w:val="4"/>
         </w:numPr>
         <w:spacing w:before="60"/>
-        <w:ind w:left="283" w:hanging="215"/>
-        <w:rPr>
-          <w:rFonts w:ascii="Raleway Medium" w:hAnsi="Raleway Medium"/>
-          <w:sz w:val="22"/>
-          <w:szCs w:val="22"/>
-          <w:lang w:val="en-US"/>
-        </w:rPr>
-      </w:pPr>
-      <w:r>
-        <w:rPr>
-          <w:rFonts w:ascii="Raleway Medium" w:hAnsi="Raleway Medium" w:cs="Raleway-Light"/>
-          <w:color w:val="424242"/>
-          <w:sz w:val="22"/>
-          <w:szCs w:val="22"/>
-          <w:lang w:val="en-US"/>
-        </w:rPr>
-        <w:t>Used python to</w:t>
-      </w:r>
-      <w:r>
-        <w:rPr>
-          <w:rFonts w:ascii="Raleway Medium" w:hAnsi="Raleway Medium" w:cs="Raleway-Light"/>
-          <w:color w:val="424242"/>
-          <w:sz w:val="22"/>
-          <w:szCs w:val="22"/>
-          <w:lang w:val="en-US"/>
-        </w:rPr>
-        <w:t xml:space="preserve"> crawl publicly available data from various Government of Ontario organizations</w:t>
-      </w:r>
-      <w:r>
-        <w:rPr>
-          <w:rFonts w:ascii="Raleway Medium" w:hAnsi="Raleway Medium" w:cs="Raleway-Light"/>
-          <w:color w:val="424242"/>
-          <w:sz w:val="22"/>
-          <w:szCs w:val="22"/>
-          <w:lang w:val="en-US"/>
-        </w:rPr>
-        <w:t xml:space="preserve"> &amp; compile comprehensive org chart</w:t>
-      </w:r>
-      <w:r>
-        <w:rPr>
-          <w:rFonts w:ascii="Raleway Medium" w:hAnsi="Raleway Medium" w:cs="Raleway-Light"/>
-          <w:color w:val="424242"/>
-          <w:sz w:val="22"/>
-          <w:szCs w:val="22"/>
-          <w:lang w:val="en-US"/>
-        </w:rPr>
-        <w:t>s</w:t>
-      </w:r>
-      <w:r>
-        <w:rPr>
-          <w:rFonts w:ascii="Raleway Medium" w:hAnsi="Raleway Medium" w:cs="Raleway-Light"/>
-          <w:color w:val="424242"/>
-          <w:sz w:val="22"/>
-          <w:szCs w:val="22"/>
-          <w:lang w:val="en-US"/>
-        </w:rPr>
-        <w:t xml:space="preserve"> including names, titles, salaries </w:t>
-      </w:r>
-      <w:proofErr w:type="spellStart"/>
-      <w:r>
-        <w:rPr>
-          <w:rFonts w:ascii="Raleway Medium" w:hAnsi="Raleway Medium" w:cs="Raleway-Light"/>
-          <w:color w:val="424242"/>
-          <w:sz w:val="22"/>
-          <w:szCs w:val="22"/>
-          <w:lang w:val="en-US"/>
-        </w:rPr>
-        <w:t>etc</w:t>
-      </w:r>
-      <w:proofErr w:type="spellEnd"/>
+        <w:rPr>
+          <w:rFonts w:ascii="Raleway Medium" w:hAnsi="Raleway Medium"/>
+          <w:sz w:val="22"/>
+          <w:szCs w:val="22"/>
+          <w:lang w:val="en-US"/>
+        </w:rPr>
+      </w:pPr>
+      <w:r>
+        <w:rPr>
+          <w:rFonts w:ascii="Raleway Medium" w:hAnsi="Raleway Medium"/>
+          <w:sz w:val="22"/>
+          <w:szCs w:val="22"/>
+          <w:lang w:val="en-US"/>
+        </w:rPr>
+        <w:t>Created</w:t>
+      </w:r>
+      <w:r>
+        <w:rPr>
+          <w:rFonts w:ascii="Raleway Medium" w:hAnsi="Raleway Medium"/>
+          <w:sz w:val="22"/>
+          <w:szCs w:val="22"/>
+          <w:lang w:val="en-US"/>
+        </w:rPr>
+        <w:t xml:space="preserve"> </w:t>
+      </w:r>
+      <w:r>
+        <w:rPr>
+          <w:rFonts w:ascii="Raleway Medium" w:hAnsi="Raleway Medium"/>
+          <w:sz w:val="22"/>
+          <w:szCs w:val="22"/>
+          <w:lang w:val="en-US"/>
+        </w:rPr>
+        <w:t>web app</w:t>
+      </w:r>
+      <w:r>
+        <w:rPr>
+          <w:rFonts w:ascii="Raleway Medium" w:hAnsi="Raleway Medium"/>
+          <w:sz w:val="22"/>
+          <w:szCs w:val="22"/>
+          <w:lang w:val="en-US"/>
+        </w:rPr>
+        <w:t xml:space="preserve"> to show real-time locations of Toronto </w:t>
+      </w:r>
+      <w:r>
+        <w:rPr>
+          <w:rFonts w:ascii="Raleway Medium" w:hAnsi="Raleway Medium"/>
+          <w:sz w:val="22"/>
+          <w:szCs w:val="22"/>
+          <w:lang w:val="en-US"/>
+        </w:rPr>
+        <w:t>transit vehicles</w:t>
+      </w:r>
     </w:p>
     <w:p>
       <w:pPr>
         <w:pStyle w:val="ListParagraph"/>
         <w:spacing w:before="60"/>
-        <w:ind w:left="284"/>
-        <w:rPr>
-          <w:rFonts w:ascii="Raleway Medium" w:hAnsi="Raleway Medium"/>
-          <w:sz w:val="4"/>
-          <w:szCs w:val="4"/>
-          <w:lang w:val="en-US"/>
-        </w:rPr>
-      </w:pPr>
-    </w:p>
-    <w:p>
-      <w:pPr>
-        <w:pStyle w:val="ListParagraph"/>
-        <w:spacing w:before="60"/>
-        <w:ind w:left="284"/>
+        <w:ind w:left="436"/>
+        <w:rPr>
+          <w:rStyle w:val="Hyperlink"/>
+          <w:rFonts w:ascii="Raleway Medium" w:hAnsi="Raleway Medium"/>
+          <w:color w:val="auto"/>
+          <w:sz w:val="22"/>
+          <w:szCs w:val="22"/>
+          <w:u w:val="none"/>
+          <w:lang w:val="en-US"/>
+        </w:rPr>
+      </w:pPr>
+      <w:r>
         <w:rPr>
           <w:rFonts w:ascii="Raleway Medium" w:hAnsi="Raleway Medium"/>
           <w:i/>
@@ -1551,17 +1568,40 @@
           <w:szCs w:val="22"/>
           <w:lang w:val="en-US"/>
         </w:rPr>
-      </w:pPr>
-      <w:r>
-        <w:rPr>
-          <w:rFonts w:ascii="Raleway Medium" w:hAnsi="Raleway Medium" w:cs="Raleway-Light"/>
+        <w:t>Te</w:t>
+      </w:r>
+      <w:r>
+        <w:rPr>
+          <w:rFonts w:ascii="Raleway Medium" w:hAnsi="Raleway Medium"/>
           <w:i/>
           <w:color w:val="404040" w:themeColor="text1" w:themeTint="BF"/>
           <w:sz w:val="22"/>
           <w:szCs w:val="22"/>
           <w:lang w:val="en-US"/>
         </w:rPr>
-        <w:t>Technologies: Python, BeautifulSoup</w:t>
+        <w:t xml:space="preserve">chnologies: </w:t>
+      </w:r>
+      <w:r>
+        <w:rPr>
+          <w:rFonts w:ascii="Raleway Medium" w:hAnsi="Raleway Medium"/>
+          <w:i/>
+          <w:color w:val="404040" w:themeColor="text1" w:themeTint="BF"/>
+          <w:sz w:val="22"/>
+          <w:szCs w:val="22"/>
+          <w:lang w:val="en-US"/>
+        </w:rPr>
+        <w:t>React</w:t>
+      </w:r>
+      <w:r>
+        <w:rPr>
+          <w:rFonts w:ascii="Raleway Medium" w:hAnsi="Raleway Medium"/>
+          <w:i/>
+          <w:color w:val="404040" w:themeColor="text1" w:themeTint="BF"/>
+          <w:sz w:val="22"/>
+          <w:szCs w:val="22"/>
+          <w:lang w:val="en-US"/>
+        </w:rPr>
+        <w:t>, GMaps API</w:t>
       </w:r>
     </w:p>
     <w:p>
@@ -3147,7 +3187,7 @@
     </w:rPrDefault>
     <w:pPrDefault/>
   </w:docDefaults>
-  <w:latentStyles w:defLockedState="0" w:defUIPriority="99" w:defSemiHidden="0" w:defUnhideWhenUsed="0" w:defQFormat="0" w:count="382">
+  <w:latentStyles w:defLockedState="0" w:defUIPriority="99" w:defSemiHidden="0" w:defUnhideWhenUsed="0" w:defQFormat="0" w:count="380">
     <w:lsdException w:name="Normal" w:uiPriority="0" w:qFormat="1"/>
     <w:lsdException w:name="heading 1" w:uiPriority="9" w:qFormat="1"/>
     <w:lsdException w:name="heading 2" w:semiHidden="1" w:uiPriority="9" w:unhideWhenUsed="1" w:qFormat="1"/>
@@ -3253,6 +3293,7 @@
     <w:lsdException w:name="HTML Sample" w:semiHidden="1" w:unhideWhenUsed="1"/>
     <w:lsdException w:name="HTML Typewriter" w:semiHidden="1" w:unhideWhenUsed="1"/>
     <w:lsdException w:name="HTML Variable" w:semiHidden="1" w:unhideWhenUsed="1"/>
+    <w:lsdException w:name="Normal Table" w:semiHidden="1" w:unhideWhenUsed="1"/>
     <w:lsdException w:name="annotation subject" w:semiHidden="1" w:unhideWhenUsed="1"/>
     <w:lsdException w:name="No List" w:semiHidden="1" w:unhideWhenUsed="1"/>
     <w:lsdException w:name="Outline List 1" w:semiHidden="1" w:unhideWhenUsed="1"/>
@@ -3298,9 +3339,11 @@
     <w:lsdException w:name="Table Subtle 1" w:semiHidden="1" w:unhideWhenUsed="1"/>
     <w:lsdException w:name="Table Subtle 2" w:semiHidden="1" w:unhideWhenUsed="1"/>
     <w:lsdException w:name="Table Web 1" w:semiHidden="1" w:unhideWhenUsed="1"/>
+    <w:lsdException w:name="Table Web 2" w:semiHidden="1" w:unhideWhenUsed="1"/>
     <w:lsdException w:name="Table Web 3" w:semiHidden="1" w:unhideWhenUsed="1"/>
     <w:lsdException w:name="Balloon Text" w:semiHidden="1" w:unhideWhenUsed="1"/>
     <w:lsdException w:name="Table Grid" w:uiPriority="39"/>
+    <w:lsdException w:name="Table Theme" w:semiHidden="1" w:unhideWhenUsed="1"/>
     <w:lsdException w:name="Note Level 1" w:semiHidden="1" w:unhideWhenUsed="1"/>
     <w:lsdException w:name="Note Level 2" w:semiHidden="1" w:unhideWhenUsed="1"/>
     <w:lsdException w:name="Note Level 3" w:semiHidden="1" w:unhideWhenUsed="1"/>
@@ -3525,8 +3568,6 @@
     <w:lsdException w:name="List Table 5 Dark Accent 6" w:uiPriority="50"/>
     <w:lsdException w:name="List Table 6 Colorful Accent 6" w:uiPriority="51"/>
     <w:lsdException w:name="List Table 7 Colorful Accent 6" w:uiPriority="52"/>
-    <w:lsdException w:name="Mention" w:semiHidden="1" w:unhideWhenUsed="1"/>
-    <w:lsdException w:name="Smart Hyperlink" w:semiHidden="1" w:unhideWhenUsed="1"/>
   </w:latentStyles>
   <w:style w:type="paragraph" w:default="1" w:styleId="Normal">
     <w:name w:val="Normal"/>
@@ -3862,7 +3903,7 @@
 </file>
 
 <file path=customXml/itemProps1.xml><?xml version="1.0" encoding="utf-8"?>
-<ds:datastoreItem xmlns:ds="http://schemas.openxmlformats.org/officeDocument/2006/customXml" ds:itemID="{90552A7C-9A7F-234F-99C4-091521ED6A79}">
+<ds:datastoreItem xmlns:ds="http://schemas.openxmlformats.org/officeDocument/2006/customXml" ds:itemID="{1435A922-D4CD-5041-AD06-D082E0734EFE}">
   <ds:schemaRefs>
     <ds:schemaRef ds:uri="http://schemas.openxmlformats.org/officeDocument/2006/bibliography"/>
   </ds:schemaRefs>

</xml_diff>